<commit_message>
Sistemazione documenti e ProjectPlan in collaborazione
Creata cartella old per le versioni vecchie del project plan e creata la verisione ufficiale 2.0
</commit_message>
<xml_diff>
--- a/Documentazione/Requisiti.docx
+++ b/Documentazione/Requisiti.docx
@@ -1,6 +1,6 @@
 
 <file path=word/document.xml><?xml version="1.0" encoding="utf-8"?>
-<w:document xmlns:wpc="http://schemas.microsoft.com/office/word/2010/wordprocessingCanvas" xmlns:cx="http://schemas.microsoft.com/office/drawing/2014/chartex" xmlns:cx1="http://schemas.microsoft.com/office/drawing/2015/9/8/chartex" xmlns:cx2="http://schemas.microsoft.com/office/drawing/2015/10/21/chartex" xmlns:cx3="http://schemas.microsoft.com/office/drawing/2016/5/9/chartex" xmlns:cx4="http://schemas.microsoft.com/office/drawing/2016/5/10/chartex" xmlns:cx5="http://schemas.microsoft.com/office/drawing/2016/5/11/chartex" xmlns:cx6="http://schemas.microsoft.com/office/drawing/2016/5/12/chartex" xmlns:cx7="http://schemas.microsoft.com/office/drawing/2016/5/13/chartex" xmlns:cx8="http://schemas.microsoft.com/office/drawing/2016/5/14/chartex" xmlns:mc="http://schemas.openxmlformats.org/markup-compatibility/2006" xmlns:aink="http://schemas.microsoft.com/office/drawing/2016/ink" xmlns:am3d="http://schemas.microsoft.com/office/drawing/2017/model3d" xmlns:o="urn:schemas-microsoft-com:office:office" xmlns:r="http://schemas.openxmlformats.org/officeDocument/2006/relationships" xmlns:m="http://schemas.openxmlformats.org/officeDocument/2006/math" xmlns:v="urn:schemas-microsoft-com:vml" xmlns:wp14="http://schemas.microsoft.com/office/word/2010/wordprocessingDrawing" xmlns:wp="http://schemas.openxmlformats.org/drawingml/2006/wordprocessingDrawing" xmlns:w10="urn:schemas-microsoft-com:office:word" xmlns:w="http://schemas.openxmlformats.org/wordprocessingml/2006/main" xmlns:w14="http://schemas.microsoft.com/office/word/2010/wordml" xmlns:w15="http://schemas.microsoft.com/office/word/2012/wordml" xmlns:w16cid="http://schemas.microsoft.com/office/word/2016/wordml/cid" xmlns:w16se="http://schemas.microsoft.com/office/word/2015/wordml/symex" xmlns:wpg="http://schemas.microsoft.com/office/word/2010/wordprocessingGroup" xmlns:wpi="http://schemas.microsoft.com/office/word/2010/wordprocessingInk" xmlns:wne="http://schemas.microsoft.com/office/word/2006/wordml" xmlns:wps="http://schemas.microsoft.com/office/word/2010/wordprocessingShape" mc:Ignorable="w14 w15 w16se w16cid wp14">
+<w:document xmlns:wpc="http://schemas.microsoft.com/office/word/2010/wordprocessingCanvas" xmlns:cx="http://schemas.microsoft.com/office/drawing/2014/chartex" xmlns:cx1="http://schemas.microsoft.com/office/drawing/2015/9/8/chartex" xmlns:cx2="http://schemas.microsoft.com/office/drawing/2015/10/21/chartex" xmlns:cx3="http://schemas.microsoft.com/office/drawing/2016/5/9/chartex" xmlns:cx4="http://schemas.microsoft.com/office/drawing/2016/5/10/chartex" xmlns:cx5="http://schemas.microsoft.com/office/drawing/2016/5/11/chartex" xmlns:cx6="http://schemas.microsoft.com/office/drawing/2016/5/12/chartex" xmlns:cx7="http://schemas.microsoft.com/office/drawing/2016/5/13/chartex" xmlns:cx8="http://schemas.microsoft.com/office/drawing/2016/5/14/chartex" xmlns:mc="http://schemas.openxmlformats.org/markup-compatibility/2006" xmlns:aink="http://schemas.microsoft.com/office/drawing/2016/ink" xmlns:am3d="http://schemas.microsoft.com/office/drawing/2017/model3d" xmlns:o="urn:schemas-microsoft-com:office:office" xmlns:oel="http://schemas.microsoft.com/office/2019/extlst" xmlns:r="http://schemas.openxmlformats.org/officeDocument/2006/relationships" xmlns:m="http://schemas.openxmlformats.org/officeDocument/2006/math" xmlns:v="urn:schemas-microsoft-com:vml" xmlns:wp14="http://schemas.microsoft.com/office/word/2010/wordprocessingDrawing" xmlns:wp="http://schemas.openxmlformats.org/drawingml/2006/wordprocessingDrawing" xmlns:w10="urn:schemas-microsoft-com:office:word" xmlns:w="http://schemas.openxmlformats.org/wordprocessingml/2006/main" xmlns:w14="http://schemas.microsoft.com/office/word/2010/wordml" xmlns:w15="http://schemas.microsoft.com/office/word/2012/wordml" xmlns:w16cex="http://schemas.microsoft.com/office/word/2018/wordml/cex" xmlns:w16cid="http://schemas.microsoft.com/office/word/2016/wordml/cid" xmlns:w16="http://schemas.microsoft.com/office/word/2018/wordml" xmlns:w16du="http://schemas.microsoft.com/office/word/2023/wordml/word16du" xmlns:w16sdtdh="http://schemas.microsoft.com/office/word/2020/wordml/sdtdatahash" xmlns:w16se="http://schemas.microsoft.com/office/word/2015/wordml/symex" xmlns:wpg="http://schemas.microsoft.com/office/word/2010/wordprocessingGroup" xmlns:wpi="http://schemas.microsoft.com/office/word/2010/wordprocessingInk" xmlns:wne="http://schemas.microsoft.com/office/word/2006/wordml" xmlns:wps="http://schemas.microsoft.com/office/word/2010/wordprocessingShape" mc:Ignorable="w14 w15 w16se w16cid w16 w16cex w16sdtdh w16du wp14">
   <w:body>
     <w:p>
       <w:pPr>
@@ -47,15 +47,7 @@
     </w:p>
     <w:p>
       <w:r>
-        <w:t xml:space="preserve">POTREBBE essere modificato </w:t>
-      </w:r>
-      <w:proofErr w:type="gramStart"/>
-      <w:r>
-        <w:t>mano</w:t>
-      </w:r>
-      <w:proofErr w:type="gramEnd"/>
-      <w:r>
-        <w:t xml:space="preserve"> a mano e tenuto traccia delle versioni. </w:t>
+        <w:t xml:space="preserve">POTREBBE essere modificato mano a mano e tenuto traccia delle versioni. </w:t>
       </w:r>
     </w:p>
     <w:p>
@@ -63,16 +55,8 @@
         <w:rPr>
           <w:sz w:val="28"/>
         </w:rPr>
-        <w:t xml:space="preserve">Software Life </w:t>
-      </w:r>
-      <w:proofErr w:type="spellStart"/>
-      <w:r>
-        <w:rPr>
-          <w:sz w:val="28"/>
-        </w:rPr>
-        <w:t>Cycle</w:t>
-      </w:r>
-      <w:proofErr w:type="spellEnd"/>
+        <w:t>Software Life Cycle</w:t>
+      </w:r>
       <w:r>
         <w:t xml:space="preserve"> (capitolo 3) </w:t>
       </w:r>
@@ -132,13 +116,8 @@
         </w:numPr>
       </w:pPr>
       <w:r>
-        <w:t xml:space="preserve">Daily </w:t>
-      </w:r>
-      <w:proofErr w:type="spellStart"/>
-      <w:r>
-        <w:t>Scrum</w:t>
-      </w:r>
-      <w:proofErr w:type="spellEnd"/>
+        <w:t>Daily Scrum</w:t>
+      </w:r>
     </w:p>
     <w:p>
       <w:pPr>
@@ -161,13 +140,8 @@
         </w:numPr>
       </w:pPr>
       <w:r>
-        <w:t xml:space="preserve">Sprint </w:t>
-      </w:r>
-      <w:proofErr w:type="spellStart"/>
-      <w:r>
-        <w:t>Retrospective</w:t>
-      </w:r>
-      <w:proofErr w:type="spellEnd"/>
+        <w:t>Sprint Retrospective</w:t>
+      </w:r>
     </w:p>
     <w:p>
       <w:pPr>
@@ -180,8 +154,6 @@
       <w:r>
         <w:t>Roles</w:t>
       </w:r>
-      <w:bookmarkStart w:id="0" w:name="_GoBack"/>
-      <w:bookmarkEnd w:id="0"/>
     </w:p>
     <w:p>
       <w:r>
@@ -190,52 +162,12 @@
     </w:p>
     <w:p>
       <w:r>
-        <w:t xml:space="preserve">PUO’ formalizzare con diagramma UML una piccola parte del </w:t>
-      </w:r>
-      <w:proofErr w:type="spellStart"/>
-      <w:r>
-        <w:t>sw</w:t>
-      </w:r>
-      <w:proofErr w:type="spellEnd"/>
-      <w:r>
-        <w:t xml:space="preserve"> </w:t>
-      </w:r>
-      <w:proofErr w:type="spellStart"/>
-      <w:r>
-        <w:t>development</w:t>
-      </w:r>
-      <w:proofErr w:type="spellEnd"/>
-      <w:r>
-        <w:t xml:space="preserve"> (ad esempio una change </w:t>
-      </w:r>
-      <w:proofErr w:type="spellStart"/>
-      <w:r>
-        <w:t>request</w:t>
-      </w:r>
-      <w:proofErr w:type="spellEnd"/>
-      <w:r>
-        <w:t xml:space="preserve"> come viene trattata) </w:t>
-      </w:r>
-    </w:p>
-    <w:p>
-      <w:r>
-        <w:t xml:space="preserve">DOVREBBE anche usare un approccio MDA o parte di esso (con </w:t>
-      </w:r>
-      <w:proofErr w:type="spellStart"/>
-      <w:r>
-        <w:t>Yakindu</w:t>
-      </w:r>
-      <w:proofErr w:type="spellEnd"/>
-      <w:r>
-        <w:t xml:space="preserve"> o </w:t>
-      </w:r>
-      <w:proofErr w:type="spellStart"/>
-      <w:r>
-        <w:t>Papyrus</w:t>
-      </w:r>
-      <w:proofErr w:type="spellEnd"/>
-      <w:r>
-        <w:t xml:space="preserve"> UML come visto in classe) </w:t>
+        <w:t xml:space="preserve">PUO’ formalizzare con diagramma UML una piccola parte del sw development (ad esempio una change request come viene trattata) </w:t>
+      </w:r>
+    </w:p>
+    <w:p>
+      <w:r>
+        <w:t xml:space="preserve">DOVREBBE anche usare un approccio MDA o parte di esso (con Yakindu o Papyrus UML come visto in classe) </w:t>
       </w:r>
     </w:p>
     <w:p>
@@ -245,31 +177,15 @@
     </w:p>
     <w:p>
       <w:r>
-        <w:t xml:space="preserve">Documentazione: breve documento (1 GESTIONE DEL PROGETTO) in cui indicare il tipo di processo seguito effettivamente. Eventuali differenze rispetto a quanto previsto nel project plan vanno indicate qui. Anche ad esempio come sono stati organizzati il </w:t>
-      </w:r>
-      <w:proofErr w:type="spellStart"/>
-      <w:r>
-        <w:t>timebox</w:t>
-      </w:r>
-      <w:proofErr w:type="spellEnd"/>
-      <w:r>
-        <w:t xml:space="preserve"> o gli sprint (ad esempio con le date) vanno indicati qui. </w:t>
-      </w:r>
-    </w:p>
-    <w:p>
-      <w:proofErr w:type="spellStart"/>
+        <w:t xml:space="preserve">Documentazione: breve documento (1 GESTIONE DEL PROGETTO) in cui indicare il tipo di processo seguito effettivamente. Eventuali differenze rispetto a quanto previsto nel project plan vanno indicate qui. Anche ad esempio come sono stati organizzati il timebox o gli sprint (ad esempio con le date) vanno indicati qui. </w:t>
+      </w:r>
+    </w:p>
+    <w:p>
       <w:r>
         <w:rPr>
           <w:sz w:val="28"/>
         </w:rPr>
-        <w:t>Configuration</w:t>
-      </w:r>
-      <w:proofErr w:type="spellEnd"/>
-      <w:r>
-        <w:rPr>
-          <w:sz w:val="28"/>
-        </w:rPr>
-        <w:t xml:space="preserve"> Management</w:t>
+        <w:t>Configuration Management</w:t>
       </w:r>
       <w:r>
         <w:t xml:space="preserve"> (capitolo 4) </w:t>
@@ -282,53 +198,11 @@
       <w:r>
         <w:t xml:space="preserve"> GitHub, dei relativi comandi (</w:t>
       </w:r>
-      <w:proofErr w:type="spellStart"/>
-      <w:r>
-        <w:t>add</w:t>
-      </w:r>
-      <w:proofErr w:type="spellEnd"/>
-      <w:r>
-        <w:t xml:space="preserve">, </w:t>
-      </w:r>
-      <w:proofErr w:type="spellStart"/>
-      <w:r>
-        <w:t>commit</w:t>
-      </w:r>
-      <w:proofErr w:type="spellEnd"/>
-      <w:r>
-        <w:t xml:space="preserve">, </w:t>
-      </w:r>
-      <w:proofErr w:type="spellStart"/>
-      <w:r>
-        <w:t>push</w:t>
-      </w:r>
-      <w:proofErr w:type="spellEnd"/>
-      <w:r>
-        <w:t xml:space="preserve">, pull, </w:t>
-      </w:r>
-      <w:proofErr w:type="spellStart"/>
-      <w:r>
-        <w:t>fetch</w:t>
-      </w:r>
-      <w:proofErr w:type="spellEnd"/>
-      <w:r>
-        <w:t xml:space="preserve">, clone, merge) e dei </w:t>
-      </w:r>
-      <w:proofErr w:type="spellStart"/>
-      <w:r>
-        <w:t>tools</w:t>
-      </w:r>
-      <w:proofErr w:type="spellEnd"/>
-      <w:r>
-        <w:t xml:space="preserve"> offerti da GitHub, come Project Board, di tipo </w:t>
-      </w:r>
-      <w:proofErr w:type="spellStart"/>
-      <w:r>
-        <w:t>kanban</w:t>
-      </w:r>
-      <w:proofErr w:type="spellEnd"/>
-      <w:r>
-        <w:t>, con il quale vengono gestiti gli elementi da implementare e i bug da sistemare</w:t>
+      <w:r>
+        <w:t>add, commit, push, pull, fetch</w:t>
+      </w:r>
+      <w:r>
+        <w:t>, clone, merge) e dei tools offerti da GitHub, come Project Board, di tipo kanban, con il quale vengono gestiti gli elementi da implementare e i bug da sistemare</w:t>
       </w:r>
     </w:p>
     <w:p>
@@ -351,135 +225,23 @@
     </w:p>
     <w:p>
       <w:r>
-        <w:t xml:space="preserve">DEVE usare un sistema per il </w:t>
-      </w:r>
-      <w:proofErr w:type="spellStart"/>
-      <w:r>
-        <w:t>configuration</w:t>
-      </w:r>
-      <w:proofErr w:type="spellEnd"/>
-      <w:r>
-        <w:t xml:space="preserve"> management (consigliato </w:t>
-      </w:r>
-      <w:proofErr w:type="spellStart"/>
-      <w:r>
-        <w:t>github</w:t>
-      </w:r>
-      <w:proofErr w:type="spellEnd"/>
-      <w:r>
-        <w:t>) con i relativi comandi (</w:t>
-      </w:r>
-      <w:proofErr w:type="spellStart"/>
-      <w:r>
-        <w:t>git</w:t>
-      </w:r>
-      <w:proofErr w:type="spellEnd"/>
-      <w:r>
-        <w:t xml:space="preserve"> </w:t>
-      </w:r>
-      <w:proofErr w:type="spellStart"/>
-      <w:r>
-        <w:t>add</w:t>
-      </w:r>
-      <w:proofErr w:type="spellEnd"/>
-      <w:r>
-        <w:t xml:space="preserve">, </w:t>
-      </w:r>
-      <w:proofErr w:type="spellStart"/>
-      <w:r>
-        <w:t>commit</w:t>
-      </w:r>
-      <w:proofErr w:type="spellEnd"/>
-      <w:r>
-        <w:t xml:space="preserve">, </w:t>
-      </w:r>
-      <w:proofErr w:type="spellStart"/>
-      <w:r>
-        <w:t>push</w:t>
-      </w:r>
-      <w:proofErr w:type="spellEnd"/>
-      <w:r>
-        <w:t xml:space="preserve"> etc.) </w:t>
-      </w:r>
-    </w:p>
-    <w:p>
-      <w:r>
-        <w:t xml:space="preserve">DEVE dimostrare di aver usato </w:t>
-      </w:r>
-      <w:proofErr w:type="spellStart"/>
-      <w:r>
-        <w:t>issuses</w:t>
-      </w:r>
-      <w:proofErr w:type="spellEnd"/>
-      <w:r>
-        <w:t xml:space="preserve">, </w:t>
-      </w:r>
-      <w:proofErr w:type="spellStart"/>
-      <w:r>
-        <w:t>branches</w:t>
-      </w:r>
-      <w:proofErr w:type="spellEnd"/>
-      <w:r>
-        <w:t xml:space="preserve">, pull </w:t>
-      </w:r>
-      <w:proofErr w:type="spellStart"/>
-      <w:r>
-        <w:t>requests</w:t>
-      </w:r>
-      <w:proofErr w:type="spellEnd"/>
-      <w:r>
-        <w:t xml:space="preserve">, e code </w:t>
-      </w:r>
-      <w:proofErr w:type="spellStart"/>
-      <w:r>
-        <w:t>reviews</w:t>
-      </w:r>
-      <w:proofErr w:type="spellEnd"/>
-      <w:r>
-        <w:t xml:space="preserve"> </w:t>
+        <w:t xml:space="preserve">DEVE usare un sistema per il configuration management (consigliato github) con i relativi comandi (git add, commit, push etc.) </w:t>
+      </w:r>
+    </w:p>
+    <w:p>
+      <w:r>
+        <w:t xml:space="preserve">DEVE dimostrare di aver usato issuses, branches, pull requests, e code reviews </w:t>
       </w:r>
     </w:p>
     <w:p>
       <w:r>
         <w:lastRenderedPageBreak/>
-        <w:t xml:space="preserve">PUO’ usare la project board (tipo </w:t>
-      </w:r>
-      <w:proofErr w:type="spellStart"/>
-      <w:r>
-        <w:t>kanban</w:t>
-      </w:r>
-      <w:proofErr w:type="spellEnd"/>
-      <w:r>
-        <w:t xml:space="preserve"> o varianti simili) </w:t>
-      </w:r>
-    </w:p>
-    <w:p>
-      <w:r>
-        <w:t xml:space="preserve">Documentazione: aggiungere al documento (1) eventuali strumenti usati. Gli issue e l’uso di </w:t>
-      </w:r>
-      <w:proofErr w:type="spellStart"/>
-      <w:r>
-        <w:t>github</w:t>
-      </w:r>
-      <w:proofErr w:type="spellEnd"/>
-      <w:r>
-        <w:t xml:space="preserve"> è da vedere sul sito </w:t>
-      </w:r>
-      <w:proofErr w:type="spellStart"/>
-      <w:r>
-        <w:t>github</w:t>
-      </w:r>
-      <w:proofErr w:type="spellEnd"/>
-      <w:r>
-        <w:t xml:space="preserve"> (non è necessario documentarlo ma si possono portare alcune statistiche come numero di </w:t>
-      </w:r>
-      <w:proofErr w:type="spellStart"/>
-      <w:r>
-        <w:t>commit</w:t>
-      </w:r>
-      <w:proofErr w:type="spellEnd"/>
-      <w:r>
-        <w:t xml:space="preserve">, di issues e cose del genere). </w:t>
+        <w:t xml:space="preserve">PUO’ usare la project board (tipo kanban o varianti simili) </w:t>
+      </w:r>
+    </w:p>
+    <w:p>
+      <w:r>
+        <w:t xml:space="preserve">Documentazione: aggiungere al documento (1) eventuali strumenti usati. Gli issue e l’uso di github è da vedere sul sito github (non è necessario documentarlo ma si possono portare alcune statistiche come numero di commit, di issues e cose del genere). </w:t>
       </w:r>
     </w:p>
     <w:p>
@@ -491,6 +253,7 @@
       <w:r>
         <w:rPr>
           <w:sz w:val="28"/>
+          <w:lang w:val="en-GB"/>
         </w:rPr>
         <w:t>People Management and Team Organization</w:t>
       </w:r>
@@ -498,21 +261,7 @@
         <w:rPr>
           <w:lang w:val="en-GB"/>
         </w:rPr>
-        <w:t xml:space="preserve"> (</w:t>
-      </w:r>
-      <w:proofErr w:type="spellStart"/>
-      <w:r>
-        <w:rPr>
-          <w:lang w:val="en-GB"/>
-        </w:rPr>
-        <w:t>capitolo</w:t>
-      </w:r>
-      <w:proofErr w:type="spellEnd"/>
-      <w:r>
-        <w:rPr>
-          <w:lang w:val="en-GB"/>
-        </w:rPr>
-        <w:t xml:space="preserve"> 5)</w:t>
+        <w:t xml:space="preserve"> (capitolo 5)</w:t>
       </w:r>
     </w:p>
     <w:p>
@@ -542,15 +291,7 @@
         </w:numPr>
       </w:pPr>
       <w:r>
-        <w:t xml:space="preserve">Maffeis Riccardo -&gt; </w:t>
-      </w:r>
-      <w:proofErr w:type="spellStart"/>
-      <w:r>
-        <w:t>Scrum</w:t>
-      </w:r>
-      <w:proofErr w:type="spellEnd"/>
-      <w:r>
-        <w:t xml:space="preserve"> </w:t>
+        <w:t xml:space="preserve">Maffeis Riccardo -&gt; Scrum </w:t>
       </w:r>
       <w:r>
         <w:t>M</w:t>
@@ -559,23 +300,7 @@
         <w:t>aster che si occupa di</w:t>
       </w:r>
       <w:r>
-        <w:t xml:space="preserve"> far seguire le pratiche </w:t>
-      </w:r>
-      <w:proofErr w:type="spellStart"/>
-      <w:r>
-        <w:t>Scrum</w:t>
-      </w:r>
-      <w:proofErr w:type="spellEnd"/>
-      <w:r>
-        <w:t xml:space="preserve"> </w:t>
-      </w:r>
-      <w:proofErr w:type="spellStart"/>
-      <w:r>
-        <w:t>corette</w:t>
-      </w:r>
-      <w:proofErr w:type="spellEnd"/>
-      <w:r>
-        <w:t xml:space="preserve"> e risolve eventuali problematiche.</w:t>
+        <w:t xml:space="preserve"> far seguire le pratiche Scrum corette e risolve eventuali problematiche.</w:t>
       </w:r>
     </w:p>
     <w:p>
@@ -587,15 +312,7 @@
         </w:numPr>
       </w:pPr>
       <w:r>
-        <w:t xml:space="preserve">Zanotti Matteo -&gt; Product </w:t>
-      </w:r>
-      <w:proofErr w:type="spellStart"/>
-      <w:r>
-        <w:t>Owner</w:t>
-      </w:r>
-      <w:proofErr w:type="spellEnd"/>
-      <w:r>
-        <w:t xml:space="preserve"> che si occupa di</w:t>
+        <w:t>Zanotti Matteo -&gt; Product Owner che si occupa di</w:t>
       </w:r>
       <w:r>
         <w:t xml:space="preserve"> definire le funzionalità e le priorità del prodotto</w:t>
@@ -617,28 +334,12 @@
       </w:r>
     </w:p>
     <w:p>
-      <w:proofErr w:type="spellStart"/>
       <w:r>
         <w:rPr>
           <w:sz w:val="28"/>
         </w:rPr>
-        <w:t>Softare</w:t>
-      </w:r>
-      <w:proofErr w:type="spellEnd"/>
-      <w:r>
-        <w:rPr>
-          <w:sz w:val="28"/>
-        </w:rPr>
-        <w:t xml:space="preserve"> </w:t>
-      </w:r>
-      <w:proofErr w:type="spellStart"/>
-      <w:r>
-        <w:rPr>
-          <w:sz w:val="28"/>
-        </w:rPr>
-        <w:t>Quality</w:t>
-      </w:r>
-      <w:proofErr w:type="spellEnd"/>
+        <w:t>Softare Quality</w:t>
+      </w:r>
       <w:r>
         <w:t xml:space="preserve"> (capitolo 6) </w:t>
       </w:r>
@@ -675,181 +376,38 @@
       </w:r>
     </w:p>
     <w:p>
-      <w:proofErr w:type="gramStart"/>
-      <w:r>
-        <w:t>DEVE ???</w:t>
-      </w:r>
-      <w:proofErr w:type="gramEnd"/>
-      <w:r>
-        <w:t xml:space="preserve"> </w:t>
-      </w:r>
-    </w:p>
-    <w:p>
-      <w:r>
-        <w:t xml:space="preserve">Documentazione: Documentare i requisiti in documento (2 REQUISITI). La descrizione dei requisiti può seguire lo schema visto in classe dei requisiti presentati in https://github.com/foselab/abz2024_casestudy_MLV/blob/main/Mechanical_Lung_Ventilator%201_5.p </w:t>
-      </w:r>
-      <w:proofErr w:type="spellStart"/>
-      <w:r>
-        <w:t>df</w:t>
-      </w:r>
-      <w:proofErr w:type="spellEnd"/>
-      <w:r>
-        <w:t xml:space="preserve"> Al suo intero il documento dovrebbe riportare i casi d’uso ed eventuali altri diagrammi UML (ad esempio macchine di stato) </w:t>
-      </w:r>
-    </w:p>
-    <w:p>
-      <w:proofErr w:type="spellStart"/>
+      <w:r>
+        <w:t xml:space="preserve">DEVE ??? </w:t>
+      </w:r>
+    </w:p>
+    <w:p>
+      <w:r>
+        <w:t xml:space="preserve">Documentazione: Documentare i requisiti in documento (2 REQUISITI). La descrizione dei requisiti può seguire lo schema visto in classe dei requisiti presentati in https://github.com/foselab/abz2024_casestudy_MLV/blob/main/Mechanical_Lung_Ventilator%201_5.p df Al suo intero il documento dovrebbe riportare i casi d’uso ed eventuali altri diagrammi UML (ad esempio macchine di stato) </w:t>
+      </w:r>
+    </w:p>
+    <w:p>
       <w:r>
         <w:rPr>
           <w:sz w:val="28"/>
         </w:rPr>
         <w:t>Modelling</w:t>
       </w:r>
-      <w:proofErr w:type="spellEnd"/>
-      <w:r>
-        <w:t xml:space="preserve"> (Libro UML @ </w:t>
-      </w:r>
-      <w:proofErr w:type="spellStart"/>
-      <w:r>
-        <w:t>Classroom</w:t>
-      </w:r>
-      <w:proofErr w:type="spellEnd"/>
-      <w:r>
-        <w:t xml:space="preserve">) </w:t>
-      </w:r>
-    </w:p>
-    <w:p>
-      <w:r>
-        <w:t xml:space="preserve">DEVE contenere i diagrammi UML visti a lezione, se non già presentati in altre sezioni della documentazione: - use case </w:t>
-      </w:r>
-      <w:proofErr w:type="spellStart"/>
-      <w:r>
-        <w:t>diagram</w:t>
-      </w:r>
-      <w:proofErr w:type="spellEnd"/>
-      <w:r>
-        <w:t xml:space="preserve"> (si consiglia di metterlo nella sezione dei requisiti) - class </w:t>
-      </w:r>
-      <w:proofErr w:type="spellStart"/>
-      <w:r>
-        <w:t>diagram</w:t>
-      </w:r>
-      <w:proofErr w:type="spellEnd"/>
-      <w:r>
-        <w:t xml:space="preserve"> (dal quale si </w:t>
-      </w:r>
-    </w:p>
-    <w:p>
-      <w:r>
-        <w:t xml:space="preserve">DEVE generare una prima versione del codice in Java usando </w:t>
-      </w:r>
-      <w:proofErr w:type="spellStart"/>
-      <w:r>
-        <w:t>Papyrus</w:t>
-      </w:r>
-      <w:proofErr w:type="spellEnd"/>
-      <w:r>
-        <w:t xml:space="preserve"> Designer - si consiglia di metterlo nella sezione software design) - ALMENO UNO state machine </w:t>
-      </w:r>
-      <w:proofErr w:type="spellStart"/>
-      <w:r>
-        <w:t>diagram</w:t>
-      </w:r>
-      <w:proofErr w:type="spellEnd"/>
-      <w:r>
-        <w:t xml:space="preserve"> (NON DEVE essere troppo semplice, si deve cercare di usare la maggior parte degli elementi che costituiscono uno state </w:t>
-      </w:r>
-      <w:proofErr w:type="spellStart"/>
-      <w:r>
-        <w:t>diagram</w:t>
-      </w:r>
-      <w:proofErr w:type="spellEnd"/>
-      <w:r>
-        <w:t xml:space="preserve"> come visto a lezione) - ALMENO UN </w:t>
-      </w:r>
-      <w:proofErr w:type="spellStart"/>
-      <w:r>
-        <w:t>sequence</w:t>
-      </w:r>
-      <w:proofErr w:type="spellEnd"/>
-      <w:r>
-        <w:t xml:space="preserve"> </w:t>
-      </w:r>
-      <w:proofErr w:type="spellStart"/>
-      <w:r>
-        <w:t>diagram</w:t>
-      </w:r>
-      <w:proofErr w:type="spellEnd"/>
-      <w:r>
-        <w:t xml:space="preserve"> (NON DEVE essere troppo semplice, si deve cercare di usare la maggior parte degli elementi che costituiscono un </w:t>
-      </w:r>
-      <w:proofErr w:type="spellStart"/>
-      <w:r>
-        <w:t>sequence</w:t>
-      </w:r>
-      <w:proofErr w:type="spellEnd"/>
-      <w:r>
-        <w:t xml:space="preserve"> </w:t>
-      </w:r>
-      <w:proofErr w:type="spellStart"/>
-      <w:r>
-        <w:t>diagram</w:t>
-      </w:r>
-      <w:proofErr w:type="spellEnd"/>
-      <w:r>
-        <w:t xml:space="preserve"> come visto a lezione). - UN diagramma TRA communication </w:t>
-      </w:r>
-      <w:proofErr w:type="spellStart"/>
-      <w:r>
-        <w:t>diagram</w:t>
-      </w:r>
-      <w:proofErr w:type="spellEnd"/>
-      <w:r>
-        <w:t xml:space="preserve"> e timing </w:t>
-      </w:r>
-      <w:proofErr w:type="spellStart"/>
-      <w:r>
-        <w:t>diagram</w:t>
-      </w:r>
-      <w:proofErr w:type="spellEnd"/>
-      <w:r>
-        <w:t xml:space="preserve"> - ALMENO UN activity </w:t>
-      </w:r>
-      <w:proofErr w:type="spellStart"/>
-      <w:r>
-        <w:t>diagram</w:t>
-      </w:r>
-      <w:proofErr w:type="spellEnd"/>
-      <w:r>
-        <w:t xml:space="preserve"> (NON DEVE </w:t>
+      <w:r>
+        <w:t xml:space="preserve"> (Libro UML @ Classroom) </w:t>
+      </w:r>
+    </w:p>
+    <w:p>
+      <w:r>
+        <w:t xml:space="preserve">DEVE contenere i diagrammi UML visti a lezione, se non già presentati in altre sezioni della documentazione: - use case diagram (si consiglia di metterlo nella sezione dei requisiti) - class diagram (dal quale si </w:t>
+      </w:r>
+    </w:p>
+    <w:p>
+      <w:r>
+        <w:t xml:space="preserve">DEVE generare una prima versione del codice in Java usando Papyrus Designer - si consiglia di metterlo nella sezione software design) - ALMENO UNO state machine diagram (NON DEVE essere troppo semplice, si deve cercare di usare la maggior parte degli elementi che costituiscono uno state diagram come visto a lezione) - ALMENO UN sequence diagram (NON DEVE essere troppo semplice, si deve cercare di usare la maggior parte degli elementi che costituiscono un sequence diagram come visto a lezione). - UN diagramma TRA communication diagram e timing diagram - ALMENO UN activity diagram (NON DEVE </w:t>
       </w:r>
       <w:r>
         <w:lastRenderedPageBreak/>
-        <w:t xml:space="preserve">essere troppo semplice, si deve cercare di usare la maggior parte degli elementi che costituiscono un activity </w:t>
-      </w:r>
-      <w:proofErr w:type="spellStart"/>
-      <w:r>
-        <w:t>diagram</w:t>
-      </w:r>
-      <w:proofErr w:type="spellEnd"/>
-      <w:r>
-        <w:t xml:space="preserve"> come visto a lezione) - component </w:t>
-      </w:r>
-      <w:proofErr w:type="spellStart"/>
-      <w:r>
-        <w:t>diagram</w:t>
-      </w:r>
-      <w:proofErr w:type="spellEnd"/>
-      <w:r>
-        <w:t xml:space="preserve"> (si consiglia di metterlo nella sezione in cui si presenta la software </w:t>
-      </w:r>
-      <w:proofErr w:type="spellStart"/>
-      <w:r>
-        <w:t>architecture</w:t>
-      </w:r>
-      <w:proofErr w:type="spellEnd"/>
-      <w:r>
-        <w:t xml:space="preserve">) </w:t>
+        <w:t xml:space="preserve">essere troppo semplice, si deve cercare di usare la maggior parte degli elementi che costituiscono un activity diagram come visto a lezione) - component diagram (si consiglia di metterlo nella sezione in cui si presenta la software architecture) </w:t>
       </w:r>
     </w:p>
     <w:p>
@@ -865,15 +423,7 @@
     </w:p>
     <w:p>
       <w:r>
-        <w:t xml:space="preserve">DEVE contenere la descrizione dell’architettura con almeno un paio di </w:t>
-      </w:r>
-      <w:proofErr w:type="spellStart"/>
-      <w:r>
-        <w:t>architectural</w:t>
-      </w:r>
-      <w:proofErr w:type="spellEnd"/>
-      <w:r>
-        <w:t xml:space="preserve"> views (per differenti punti di vista) </w:t>
+        <w:t xml:space="preserve">DEVE contenere la descrizione dell’architettura con almeno un paio di architectural views (per differenti punti di vista) </w:t>
       </w:r>
     </w:p>
     <w:p>
@@ -883,15 +433,7 @@
     </w:p>
     <w:p>
       <w:r>
-        <w:t xml:space="preserve">DEVE utilizzare almeno una libreria esterna con </w:t>
-      </w:r>
-      <w:proofErr w:type="spellStart"/>
-      <w:r>
-        <w:t>maven</w:t>
-      </w:r>
-      <w:proofErr w:type="spellEnd"/>
-      <w:r>
-        <w:t xml:space="preserve">. Ad esempio l’uso di log4j è molto consigliata. </w:t>
+        <w:t xml:space="preserve">DEVE utilizzare almeno una libreria esterna con maven. Ad esempio l’uso di log4j è molto consigliata. </w:t>
       </w:r>
     </w:p>
     <w:p>
@@ -912,52 +454,12 @@
     </w:p>
     <w:p>
       <w:r>
-        <w:t xml:space="preserve">POTREBBE contenere un calcolo di complessità (ad esempio con </w:t>
-      </w:r>
-      <w:proofErr w:type="spellStart"/>
-      <w:r>
-        <w:t>McCabe</w:t>
-      </w:r>
-      <w:proofErr w:type="spellEnd"/>
-      <w:r>
-        <w:t xml:space="preserve">) di una piccola parte </w:t>
-      </w:r>
-    </w:p>
-    <w:p>
-      <w:r>
-        <w:t xml:space="preserve">DOVREBBE contenere qualche misurazione del codice, (con qualche metrica che abbiamo visto). Alcuni </w:t>
-      </w:r>
-      <w:proofErr w:type="spellStart"/>
-      <w:r>
-        <w:t>tools</w:t>
-      </w:r>
-      <w:proofErr w:type="spellEnd"/>
-      <w:r>
-        <w:t xml:space="preserve"> che vedremo a lezione: </w:t>
-      </w:r>
-      <w:proofErr w:type="spellStart"/>
-      <w:r>
-        <w:t>stanide</w:t>
-      </w:r>
-      <w:proofErr w:type="spellEnd"/>
-      <w:r>
-        <w:t xml:space="preserve">, </w:t>
-      </w:r>
-      <w:proofErr w:type="spellStart"/>
-      <w:r>
-        <w:t>jdepend</w:t>
-      </w:r>
-      <w:proofErr w:type="spellEnd"/>
-      <w:r>
-        <w:t xml:space="preserve">, struture101, </w:t>
-      </w:r>
-      <w:proofErr w:type="spellStart"/>
-      <w:r>
-        <w:t>sonarlint</w:t>
-      </w:r>
-      <w:proofErr w:type="spellEnd"/>
-      <w:r>
-        <w:t xml:space="preserve">, PMD … </w:t>
+        <w:t xml:space="preserve">POTREBBE contenere un calcolo di complessità (ad esempio con McCabe) di una piccola parte </w:t>
+      </w:r>
+    </w:p>
+    <w:p>
+      <w:r>
+        <w:t xml:space="preserve">DOVREBBE contenere qualche misurazione del codice, (con qualche metrica che abbiamo visto). Alcuni tools che vedremo a lezione: stanide, jdepend, struture101, sonarlint, PMD … </w:t>
       </w:r>
     </w:p>
     <w:p>
@@ -1001,16 +503,8 @@
         <w:rPr>
           <w:sz w:val="28"/>
         </w:rPr>
-        <w:t xml:space="preserve">Software </w:t>
-      </w:r>
-      <w:proofErr w:type="spellStart"/>
-      <w:r>
-        <w:rPr>
-          <w:sz w:val="28"/>
-        </w:rPr>
-        <w:t>Maintenance</w:t>
-      </w:r>
-      <w:proofErr w:type="spellEnd"/>
+        <w:t>Software Maintenance</w:t>
+      </w:r>
       <w:r>
         <w:t xml:space="preserve"> (capitolo 14) </w:t>
       </w:r>
@@ -1022,30 +516,2418 @@
     </w:p>
     <w:p>
       <w:r>
-        <w:t xml:space="preserve">DOVREBBE documentare alcune attività di </w:t>
-      </w:r>
-      <w:proofErr w:type="spellStart"/>
-      <w:r>
-        <w:t>refactoring</w:t>
-      </w:r>
-      <w:proofErr w:type="spellEnd"/>
-      <w:r>
-        <w:t xml:space="preserve"> che sono state fatte. </w:t>
-      </w:r>
-    </w:p>
-    <w:p>
-      <w:r>
-        <w:t xml:space="preserve">Documentazione: Documentare eventuali attività di </w:t>
-      </w:r>
-      <w:proofErr w:type="spellStart"/>
-      <w:r>
-        <w:t>refatoring</w:t>
-      </w:r>
-      <w:proofErr w:type="spellEnd"/>
-      <w:r>
-        <w:t xml:space="preserve"> in un documento (5 MAINTENANCE)</w:t>
-      </w:r>
-    </w:p>
+        <w:t xml:space="preserve">DOVREBBE documentare alcune attività di refactoring che sono state fatte. </w:t>
+      </w:r>
+    </w:p>
+    <w:p>
+      <w:r>
+        <w:t>Documentazione: Documentare eventuali attività di refatoring in un documento (5 MAINTENANCE)</w:t>
+      </w:r>
+    </w:p>
+    <w:p/>
+    <w:p/>
+    <w:p/>
+    <w:p/>
+    <w:tbl>
+      <w:tblPr>
+        <w:tblW w:w="7350" w:type="dxa"/>
+        <w:tblInd w:w="1303" w:type="dxa"/>
+        <w:tblBorders>
+          <w:top w:val="outset" w:sz="6" w:space="0" w:color="auto"/>
+          <w:left w:val="outset" w:sz="6" w:space="0" w:color="auto"/>
+          <w:bottom w:val="outset" w:sz="6" w:space="0" w:color="auto"/>
+          <w:right w:val="outset" w:sz="6" w:space="0" w:color="auto"/>
+        </w:tblBorders>
+        <w:tblCellMar>
+          <w:left w:w="0" w:type="dxa"/>
+          <w:right w:w="0" w:type="dxa"/>
+        </w:tblCellMar>
+        <w:tblLook w:val="04A0" w:firstRow="1" w:lastRow="0" w:firstColumn="1" w:lastColumn="0" w:noHBand="0" w:noVBand="1"/>
+      </w:tblPr>
+      <w:tblGrid>
+        <w:gridCol w:w="5835"/>
+        <w:gridCol w:w="1515"/>
+      </w:tblGrid>
+      <w:tr>
+        <w:trPr>
+          <w:trHeight w:val="300"/>
+        </w:trPr>
+        <w:tc>
+          <w:tcPr>
+            <w:tcW w:w="5835" w:type="dxa"/>
+            <w:tcBorders>
+              <w:top w:val="single" w:sz="6" w:space="0" w:color="000000"/>
+              <w:left w:val="single" w:sz="6" w:space="0" w:color="000000"/>
+              <w:bottom w:val="single" w:sz="6" w:space="0" w:color="000000"/>
+              <w:right w:val="single" w:sz="6" w:space="0" w:color="000000"/>
+            </w:tcBorders>
+            <w:shd w:val="clear" w:color="auto" w:fill="auto"/>
+            <w:hideMark/>
+          </w:tcPr>
+          <w:p>
+            <w:pPr>
+              <w:spacing w:after="0" w:line="240" w:lineRule="auto"/>
+              <w:jc w:val="center"/>
+              <w:textAlignment w:val="baseline"/>
+              <w:rPr>
+                <w:rFonts w:ascii="Times New Roman" w:eastAsia="Times New Roman" w:hAnsi="Times New Roman" w:cs="Times New Roman"/>
+                <w:sz w:val="24"/>
+                <w:szCs w:val="24"/>
+                <w:lang w:eastAsia="it-IT"/>
+              </w:rPr>
+            </w:pPr>
+            <w:r>
+              <w:rPr>
+                <w:rFonts w:ascii="Calibri" w:eastAsia="Times New Roman" w:hAnsi="Calibri" w:cs="Calibri"/>
+                <w:color w:val="000000"/>
+                <w:sz w:val="23"/>
+                <w:szCs w:val="23"/>
+                <w:lang w:eastAsia="it-IT"/>
+              </w:rPr>
+              <w:t>Funzionalità</w:t>
+            </w:r>
+          </w:p>
+        </w:tc>
+        <w:tc>
+          <w:tcPr>
+            <w:tcW w:w="1515" w:type="dxa"/>
+            <w:tcBorders>
+              <w:top w:val="single" w:sz="6" w:space="0" w:color="000000"/>
+              <w:left w:val="single" w:sz="6" w:space="0" w:color="000000"/>
+              <w:bottom w:val="single" w:sz="6" w:space="0" w:color="000000"/>
+              <w:right w:val="single" w:sz="6" w:space="0" w:color="000000"/>
+            </w:tcBorders>
+            <w:shd w:val="clear" w:color="auto" w:fill="auto"/>
+            <w:hideMark/>
+          </w:tcPr>
+          <w:p>
+            <w:pPr>
+              <w:spacing w:after="0" w:line="240" w:lineRule="auto"/>
+              <w:jc w:val="center"/>
+              <w:textAlignment w:val="baseline"/>
+              <w:rPr>
+                <w:rFonts w:ascii="Times New Roman" w:eastAsia="Times New Roman" w:hAnsi="Times New Roman" w:cs="Times New Roman"/>
+                <w:sz w:val="24"/>
+                <w:szCs w:val="24"/>
+                <w:lang w:eastAsia="it-IT"/>
+              </w:rPr>
+            </w:pPr>
+            <w:r>
+              <w:rPr>
+                <w:rFonts w:ascii="Calibri" w:eastAsia="Times New Roman" w:hAnsi="Calibri" w:cs="Calibri"/>
+                <w:color w:val="000000"/>
+                <w:sz w:val="23"/>
+                <w:szCs w:val="23"/>
+                <w:lang w:eastAsia="it-IT"/>
+              </w:rPr>
+              <w:t>Data</w:t>
+            </w:r>
+          </w:p>
+        </w:tc>
+      </w:tr>
+      <w:tr>
+        <w:trPr>
+          <w:trHeight w:val="300"/>
+        </w:trPr>
+        <w:tc>
+          <w:tcPr>
+            <w:tcW w:w="5835" w:type="dxa"/>
+            <w:tcBorders>
+              <w:top w:val="single" w:sz="6" w:space="0" w:color="000000"/>
+              <w:left w:val="single" w:sz="6" w:space="0" w:color="000000"/>
+              <w:bottom w:val="single" w:sz="6" w:space="0" w:color="000000"/>
+              <w:right w:val="single" w:sz="6" w:space="0" w:color="000000"/>
+            </w:tcBorders>
+            <w:shd w:val="clear" w:color="auto" w:fill="auto"/>
+            <w:hideMark/>
+          </w:tcPr>
+          <w:p>
+            <w:pPr>
+              <w:spacing w:after="0" w:line="240" w:lineRule="auto"/>
+              <w:ind w:right="522" w:hanging="270"/>
+              <w:jc w:val="center"/>
+              <w:textAlignment w:val="baseline"/>
+              <w:rPr>
+                <w:rFonts w:ascii="Times New Roman" w:eastAsia="Times New Roman" w:hAnsi="Times New Roman" w:cs="Times New Roman"/>
+                <w:sz w:val="24"/>
+                <w:szCs w:val="24"/>
+                <w:lang w:eastAsia="it-IT"/>
+              </w:rPr>
+            </w:pPr>
+            <w:r>
+              <w:rPr>
+                <w:rFonts w:ascii="Calibri" w:eastAsia="Times New Roman" w:hAnsi="Calibri" w:cs="Calibri"/>
+                <w:color w:val="000000"/>
+                <w:sz w:val="23"/>
+                <w:szCs w:val="23"/>
+                <w:lang w:eastAsia="it-IT"/>
+              </w:rPr>
+              <w:t> </w:t>
+            </w:r>
+          </w:p>
+        </w:tc>
+        <w:tc>
+          <w:tcPr>
+            <w:tcW w:w="1515" w:type="dxa"/>
+            <w:tcBorders>
+              <w:top w:val="single" w:sz="6" w:space="0" w:color="000000"/>
+              <w:left w:val="single" w:sz="6" w:space="0" w:color="000000"/>
+              <w:bottom w:val="single" w:sz="6" w:space="0" w:color="000000"/>
+              <w:right w:val="single" w:sz="6" w:space="0" w:color="000000"/>
+            </w:tcBorders>
+            <w:shd w:val="clear" w:color="auto" w:fill="auto"/>
+            <w:hideMark/>
+          </w:tcPr>
+          <w:p>
+            <w:pPr>
+              <w:spacing w:after="0" w:line="240" w:lineRule="auto"/>
+              <w:ind w:right="522" w:hanging="270"/>
+              <w:textAlignment w:val="baseline"/>
+              <w:rPr>
+                <w:rFonts w:ascii="Times New Roman" w:eastAsia="Times New Roman" w:hAnsi="Times New Roman" w:cs="Times New Roman"/>
+                <w:sz w:val="24"/>
+                <w:szCs w:val="24"/>
+                <w:lang w:eastAsia="it-IT"/>
+              </w:rPr>
+            </w:pPr>
+            <w:r>
+              <w:rPr>
+                <w:rFonts w:ascii="Calibri" w:eastAsia="Times New Roman" w:hAnsi="Calibri" w:cs="Calibri"/>
+                <w:color w:val="000000"/>
+                <w:sz w:val="23"/>
+                <w:szCs w:val="23"/>
+                <w:lang w:eastAsia="it-IT"/>
+              </w:rPr>
+              <w:t> </w:t>
+            </w:r>
+          </w:p>
+        </w:tc>
+      </w:tr>
+    </w:tbl>
+    <w:p/>
+    <w:tbl>
+      <w:tblPr>
+        <w:tblW w:w="9932" w:type="dxa"/>
+        <w:jc w:val="center"/>
+        <w:tblBorders>
+          <w:top w:val="outset" w:sz="6" w:space="0" w:color="auto"/>
+          <w:left w:val="outset" w:sz="6" w:space="0" w:color="auto"/>
+          <w:bottom w:val="outset" w:sz="6" w:space="0" w:color="auto"/>
+          <w:right w:val="outset" w:sz="6" w:space="0" w:color="auto"/>
+        </w:tblBorders>
+        <w:tblCellMar>
+          <w:left w:w="0" w:type="dxa"/>
+          <w:right w:w="0" w:type="dxa"/>
+        </w:tblCellMar>
+        <w:tblLook w:val="04A0" w:firstRow="1" w:lastRow="0" w:firstColumn="1" w:lastColumn="0" w:noHBand="0" w:noVBand="1"/>
+      </w:tblPr>
+      <w:tblGrid>
+        <w:gridCol w:w="797"/>
+        <w:gridCol w:w="1485"/>
+        <w:gridCol w:w="2565"/>
+        <w:gridCol w:w="854"/>
+        <w:gridCol w:w="1515"/>
+        <w:gridCol w:w="2716"/>
+      </w:tblGrid>
+      <w:tr>
+        <w:trPr>
+          <w:gridAfter w:val="1"/>
+          <w:wAfter w:w="2716" w:type="dxa"/>
+          <w:trHeight w:val="300"/>
+          <w:jc w:val="center"/>
+        </w:trPr>
+        <w:tc>
+          <w:tcPr>
+            <w:tcW w:w="5701" w:type="dxa"/>
+            <w:gridSpan w:val="4"/>
+            <w:tcBorders>
+              <w:top w:val="single" w:sz="6" w:space="0" w:color="000000"/>
+              <w:left w:val="single" w:sz="6" w:space="0" w:color="000000"/>
+              <w:bottom w:val="single" w:sz="6" w:space="0" w:color="000000"/>
+              <w:right w:val="single" w:sz="6" w:space="0" w:color="000000"/>
+            </w:tcBorders>
+            <w:shd w:val="clear" w:color="auto" w:fill="auto"/>
+            <w:hideMark/>
+          </w:tcPr>
+          <w:p>
+            <w:pPr>
+              <w:spacing w:after="0" w:line="240" w:lineRule="auto"/>
+              <w:jc w:val="center"/>
+              <w:textAlignment w:val="baseline"/>
+              <w:rPr>
+                <w:rFonts w:ascii="Times New Roman" w:eastAsia="Times New Roman" w:hAnsi="Times New Roman" w:cs="Times New Roman"/>
+                <w:sz w:val="24"/>
+                <w:szCs w:val="24"/>
+                <w:lang w:eastAsia="it-IT"/>
+              </w:rPr>
+            </w:pPr>
+            <w:r>
+              <w:rPr>
+                <w:rFonts w:ascii="Calibri" w:eastAsia="Times New Roman" w:hAnsi="Calibri" w:cs="Calibri"/>
+                <w:color w:val="000000"/>
+                <w:sz w:val="23"/>
+                <w:szCs w:val="23"/>
+                <w:lang w:eastAsia="it-IT"/>
+              </w:rPr>
+              <w:t>Bug</w:t>
+            </w:r>
+          </w:p>
+        </w:tc>
+        <w:tc>
+          <w:tcPr>
+            <w:tcW w:w="1515" w:type="dxa"/>
+            <w:tcBorders>
+              <w:top w:val="single" w:sz="6" w:space="0" w:color="000000"/>
+              <w:left w:val="single" w:sz="6" w:space="0" w:color="000000"/>
+              <w:bottom w:val="single" w:sz="6" w:space="0" w:color="000000"/>
+              <w:right w:val="single" w:sz="6" w:space="0" w:color="000000"/>
+            </w:tcBorders>
+            <w:shd w:val="clear" w:color="auto" w:fill="auto"/>
+            <w:hideMark/>
+          </w:tcPr>
+          <w:p>
+            <w:pPr>
+              <w:spacing w:after="0" w:line="240" w:lineRule="auto"/>
+              <w:jc w:val="center"/>
+              <w:textAlignment w:val="baseline"/>
+              <w:rPr>
+                <w:rFonts w:ascii="Times New Roman" w:eastAsia="Times New Roman" w:hAnsi="Times New Roman" w:cs="Times New Roman"/>
+                <w:sz w:val="24"/>
+                <w:szCs w:val="24"/>
+                <w:lang w:eastAsia="it-IT"/>
+              </w:rPr>
+            </w:pPr>
+            <w:r>
+              <w:rPr>
+                <w:rFonts w:ascii="Calibri" w:eastAsia="Times New Roman" w:hAnsi="Calibri" w:cs="Calibri"/>
+                <w:color w:val="000000"/>
+                <w:sz w:val="23"/>
+                <w:szCs w:val="23"/>
+                <w:lang w:eastAsia="it-IT"/>
+              </w:rPr>
+              <w:t>Dat</w:t>
+            </w:r>
+            <w:r>
+              <w:rPr>
+                <w:rFonts w:ascii="Calibri" w:eastAsia="Times New Roman" w:hAnsi="Calibri" w:cs="Calibri"/>
+                <w:color w:val="000000"/>
+                <w:sz w:val="23"/>
+                <w:szCs w:val="23"/>
+                <w:lang w:eastAsia="it-IT"/>
+              </w:rPr>
+              <w:t>a</w:t>
+            </w:r>
+          </w:p>
+        </w:tc>
+      </w:tr>
+      <w:tr>
+        <w:trPr>
+          <w:gridAfter w:val="1"/>
+          <w:wAfter w:w="2716" w:type="dxa"/>
+          <w:trHeight w:val="300"/>
+          <w:jc w:val="center"/>
+        </w:trPr>
+        <w:tc>
+          <w:tcPr>
+            <w:tcW w:w="5701" w:type="dxa"/>
+            <w:gridSpan w:val="4"/>
+            <w:tcBorders>
+              <w:top w:val="single" w:sz="6" w:space="0" w:color="000000"/>
+              <w:left w:val="single" w:sz="6" w:space="0" w:color="000000"/>
+              <w:bottom w:val="single" w:sz="6" w:space="0" w:color="000000"/>
+              <w:right w:val="single" w:sz="6" w:space="0" w:color="000000"/>
+            </w:tcBorders>
+            <w:shd w:val="clear" w:color="auto" w:fill="auto"/>
+            <w:hideMark/>
+          </w:tcPr>
+          <w:p>
+            <w:pPr>
+              <w:spacing w:after="0" w:line="240" w:lineRule="auto"/>
+              <w:ind w:right="522" w:hanging="270"/>
+              <w:jc w:val="center"/>
+              <w:textAlignment w:val="baseline"/>
+              <w:rPr>
+                <w:rFonts w:ascii="Times New Roman" w:eastAsia="Times New Roman" w:hAnsi="Times New Roman" w:cs="Times New Roman"/>
+                <w:sz w:val="24"/>
+                <w:szCs w:val="24"/>
+                <w:lang w:eastAsia="it-IT"/>
+              </w:rPr>
+            </w:pPr>
+            <w:r>
+              <w:rPr>
+                <w:rFonts w:ascii="Calibri" w:eastAsia="Times New Roman" w:hAnsi="Calibri" w:cs="Calibri"/>
+                <w:color w:val="000000"/>
+                <w:sz w:val="23"/>
+                <w:szCs w:val="23"/>
+                <w:lang w:eastAsia="it-IT"/>
+              </w:rPr>
+              <w:t> </w:t>
+            </w:r>
+          </w:p>
+        </w:tc>
+        <w:tc>
+          <w:tcPr>
+            <w:tcW w:w="1515" w:type="dxa"/>
+            <w:tcBorders>
+              <w:top w:val="single" w:sz="6" w:space="0" w:color="000000"/>
+              <w:left w:val="single" w:sz="6" w:space="0" w:color="000000"/>
+              <w:bottom w:val="single" w:sz="6" w:space="0" w:color="000000"/>
+              <w:right w:val="single" w:sz="6" w:space="0" w:color="000000"/>
+            </w:tcBorders>
+            <w:shd w:val="clear" w:color="auto" w:fill="auto"/>
+            <w:hideMark/>
+          </w:tcPr>
+          <w:p>
+            <w:pPr>
+              <w:spacing w:after="0" w:line="240" w:lineRule="auto"/>
+              <w:ind w:right="522" w:hanging="270"/>
+              <w:textAlignment w:val="baseline"/>
+              <w:rPr>
+                <w:rFonts w:ascii="Times New Roman" w:eastAsia="Times New Roman" w:hAnsi="Times New Roman" w:cs="Times New Roman"/>
+                <w:sz w:val="24"/>
+                <w:szCs w:val="24"/>
+                <w:lang w:eastAsia="it-IT"/>
+              </w:rPr>
+            </w:pPr>
+            <w:r>
+              <w:rPr>
+                <w:rFonts w:ascii="Calibri" w:eastAsia="Times New Roman" w:hAnsi="Calibri" w:cs="Calibri"/>
+                <w:color w:val="000000"/>
+                <w:sz w:val="23"/>
+                <w:szCs w:val="23"/>
+                <w:lang w:eastAsia="it-IT"/>
+              </w:rPr>
+              <w:t> </w:t>
+            </w:r>
+          </w:p>
+        </w:tc>
+      </w:tr>
+      <w:tr>
+        <w:trPr>
+          <w:trHeight w:val="300"/>
+          <w:jc w:val="center"/>
+        </w:trPr>
+        <w:tc>
+          <w:tcPr>
+            <w:tcW w:w="797" w:type="dxa"/>
+            <w:tcBorders>
+              <w:top w:val="single" w:sz="6" w:space="0" w:color="000000"/>
+              <w:left w:val="single" w:sz="6" w:space="0" w:color="000000"/>
+              <w:bottom w:val="single" w:sz="6" w:space="0" w:color="000000"/>
+              <w:right w:val="single" w:sz="6" w:space="0" w:color="000000"/>
+            </w:tcBorders>
+            <w:shd w:val="clear" w:color="auto" w:fill="auto"/>
+          </w:tcPr>
+          <w:p>
+            <w:pPr>
+              <w:spacing w:after="0" w:line="240" w:lineRule="auto"/>
+              <w:jc w:val="center"/>
+              <w:textAlignment w:val="baseline"/>
+              <w:rPr>
+                <w:rFonts w:ascii="Times New Roman" w:eastAsia="Times New Roman" w:hAnsi="Times New Roman" w:cs="Times New Roman"/>
+                <w:sz w:val="24"/>
+                <w:szCs w:val="24"/>
+                <w:lang w:eastAsia="it-IT"/>
+              </w:rPr>
+            </w:pPr>
+          </w:p>
+        </w:tc>
+        <w:tc>
+          <w:tcPr>
+            <w:tcW w:w="1485" w:type="dxa"/>
+            <w:tcBorders>
+              <w:top w:val="single" w:sz="6" w:space="0" w:color="000000"/>
+              <w:left w:val="single" w:sz="6" w:space="0" w:color="000000"/>
+              <w:bottom w:val="single" w:sz="6" w:space="0" w:color="000000"/>
+              <w:right w:val="single" w:sz="6" w:space="0" w:color="000000"/>
+            </w:tcBorders>
+            <w:shd w:val="clear" w:color="auto" w:fill="auto"/>
+          </w:tcPr>
+          <w:p>
+            <w:pPr>
+              <w:spacing w:after="0" w:line="240" w:lineRule="auto"/>
+              <w:jc w:val="center"/>
+              <w:textAlignment w:val="baseline"/>
+              <w:rPr>
+                <w:rFonts w:ascii="Times New Roman" w:eastAsia="Times New Roman" w:hAnsi="Times New Roman" w:cs="Times New Roman"/>
+                <w:sz w:val="24"/>
+                <w:szCs w:val="24"/>
+                <w:lang w:eastAsia="it-IT"/>
+              </w:rPr>
+            </w:pPr>
+          </w:p>
+        </w:tc>
+        <w:tc>
+          <w:tcPr>
+            <w:tcW w:w="2565" w:type="dxa"/>
+            <w:tcBorders>
+              <w:top w:val="single" w:sz="6" w:space="0" w:color="000000"/>
+              <w:left w:val="single" w:sz="6" w:space="0" w:color="000000"/>
+              <w:bottom w:val="single" w:sz="6" w:space="0" w:color="000000"/>
+              <w:right w:val="single" w:sz="6" w:space="0" w:color="000000"/>
+            </w:tcBorders>
+            <w:shd w:val="clear" w:color="auto" w:fill="auto"/>
+          </w:tcPr>
+          <w:p>
+            <w:pPr>
+              <w:spacing w:after="0" w:line="240" w:lineRule="auto"/>
+              <w:jc w:val="center"/>
+              <w:textAlignment w:val="baseline"/>
+              <w:rPr>
+                <w:rFonts w:ascii="Times New Roman" w:eastAsia="Times New Roman" w:hAnsi="Times New Roman" w:cs="Times New Roman"/>
+                <w:sz w:val="24"/>
+                <w:szCs w:val="24"/>
+                <w:lang w:eastAsia="it-IT"/>
+              </w:rPr>
+            </w:pPr>
+          </w:p>
+        </w:tc>
+        <w:tc>
+          <w:tcPr>
+            <w:tcW w:w="5085" w:type="dxa"/>
+            <w:gridSpan w:val="3"/>
+            <w:tcBorders>
+              <w:top w:val="single" w:sz="6" w:space="0" w:color="000000"/>
+              <w:left w:val="single" w:sz="6" w:space="0" w:color="000000"/>
+              <w:bottom w:val="single" w:sz="6" w:space="0" w:color="000000"/>
+              <w:right w:val="single" w:sz="6" w:space="0" w:color="000000"/>
+            </w:tcBorders>
+            <w:shd w:val="clear" w:color="auto" w:fill="auto"/>
+          </w:tcPr>
+          <w:p>
+            <w:pPr>
+              <w:spacing w:after="0" w:line="240" w:lineRule="auto"/>
+              <w:jc w:val="center"/>
+              <w:textAlignment w:val="baseline"/>
+              <w:rPr>
+                <w:rFonts w:ascii="Times New Roman" w:eastAsia="Times New Roman" w:hAnsi="Times New Roman" w:cs="Times New Roman"/>
+                <w:sz w:val="24"/>
+                <w:szCs w:val="24"/>
+                <w:lang w:eastAsia="it-IT"/>
+              </w:rPr>
+            </w:pPr>
+          </w:p>
+        </w:tc>
+      </w:tr>
+      <w:tr>
+        <w:trPr>
+          <w:trHeight w:val="300"/>
+          <w:jc w:val="center"/>
+        </w:trPr>
+        <w:tc>
+          <w:tcPr>
+            <w:tcW w:w="797" w:type="dxa"/>
+            <w:tcBorders>
+              <w:top w:val="single" w:sz="6" w:space="0" w:color="000000"/>
+              <w:left w:val="single" w:sz="6" w:space="0" w:color="000000"/>
+              <w:bottom w:val="single" w:sz="6" w:space="0" w:color="000000"/>
+              <w:right w:val="single" w:sz="6" w:space="0" w:color="000000"/>
+            </w:tcBorders>
+            <w:shd w:val="clear" w:color="auto" w:fill="auto"/>
+          </w:tcPr>
+          <w:p>
+            <w:pPr>
+              <w:spacing w:after="0" w:line="240" w:lineRule="auto"/>
+              <w:jc w:val="center"/>
+              <w:textAlignment w:val="baseline"/>
+              <w:rPr>
+                <w:rFonts w:ascii="Times New Roman" w:eastAsia="Times New Roman" w:hAnsi="Times New Roman" w:cs="Times New Roman"/>
+                <w:sz w:val="24"/>
+                <w:szCs w:val="24"/>
+                <w:lang w:eastAsia="it-IT"/>
+              </w:rPr>
+            </w:pPr>
+          </w:p>
+        </w:tc>
+        <w:tc>
+          <w:tcPr>
+            <w:tcW w:w="1485" w:type="dxa"/>
+            <w:tcBorders>
+              <w:top w:val="single" w:sz="6" w:space="0" w:color="000000"/>
+              <w:left w:val="single" w:sz="6" w:space="0" w:color="000000"/>
+              <w:bottom w:val="single" w:sz="6" w:space="0" w:color="000000"/>
+              <w:right w:val="single" w:sz="6" w:space="0" w:color="000000"/>
+            </w:tcBorders>
+            <w:shd w:val="clear" w:color="auto" w:fill="auto"/>
+          </w:tcPr>
+          <w:p>
+            <w:pPr>
+              <w:spacing w:after="0" w:line="240" w:lineRule="auto"/>
+              <w:jc w:val="center"/>
+              <w:textAlignment w:val="baseline"/>
+              <w:rPr>
+                <w:rFonts w:ascii="Times New Roman" w:eastAsia="Times New Roman" w:hAnsi="Times New Roman" w:cs="Times New Roman"/>
+                <w:sz w:val="24"/>
+                <w:szCs w:val="24"/>
+                <w:lang w:eastAsia="it-IT"/>
+              </w:rPr>
+            </w:pPr>
+          </w:p>
+        </w:tc>
+        <w:tc>
+          <w:tcPr>
+            <w:tcW w:w="2565" w:type="dxa"/>
+            <w:tcBorders>
+              <w:top w:val="single" w:sz="6" w:space="0" w:color="000000"/>
+              <w:left w:val="single" w:sz="6" w:space="0" w:color="000000"/>
+              <w:bottom w:val="single" w:sz="6" w:space="0" w:color="000000"/>
+              <w:right w:val="single" w:sz="6" w:space="0" w:color="000000"/>
+            </w:tcBorders>
+            <w:shd w:val="clear" w:color="auto" w:fill="auto"/>
+          </w:tcPr>
+          <w:p>
+            <w:pPr>
+              <w:spacing w:after="0" w:line="240" w:lineRule="auto"/>
+              <w:jc w:val="center"/>
+              <w:textAlignment w:val="baseline"/>
+              <w:rPr>
+                <w:rFonts w:ascii="Times New Roman" w:eastAsia="Times New Roman" w:hAnsi="Times New Roman" w:cs="Times New Roman"/>
+                <w:sz w:val="24"/>
+                <w:szCs w:val="24"/>
+                <w:lang w:eastAsia="it-IT"/>
+              </w:rPr>
+            </w:pPr>
+          </w:p>
+        </w:tc>
+        <w:tc>
+          <w:tcPr>
+            <w:tcW w:w="5085" w:type="dxa"/>
+            <w:gridSpan w:val="3"/>
+            <w:tcBorders>
+              <w:top w:val="single" w:sz="6" w:space="0" w:color="000000"/>
+              <w:left w:val="single" w:sz="6" w:space="0" w:color="000000"/>
+              <w:bottom w:val="single" w:sz="6" w:space="0" w:color="000000"/>
+              <w:right w:val="single" w:sz="6" w:space="0" w:color="000000"/>
+            </w:tcBorders>
+            <w:shd w:val="clear" w:color="auto" w:fill="auto"/>
+          </w:tcPr>
+          <w:p>
+            <w:pPr>
+              <w:spacing w:after="0" w:line="240" w:lineRule="auto"/>
+              <w:jc w:val="center"/>
+              <w:textAlignment w:val="baseline"/>
+              <w:rPr>
+                <w:rFonts w:ascii="Times New Roman" w:eastAsia="Times New Roman" w:hAnsi="Times New Roman" w:cs="Times New Roman"/>
+                <w:sz w:val="24"/>
+                <w:szCs w:val="24"/>
+                <w:lang w:eastAsia="it-IT"/>
+              </w:rPr>
+            </w:pPr>
+          </w:p>
+        </w:tc>
+      </w:tr>
+      <w:tr>
+        <w:trPr>
+          <w:trHeight w:val="300"/>
+          <w:jc w:val="center"/>
+        </w:trPr>
+        <w:tc>
+          <w:tcPr>
+            <w:tcW w:w="797" w:type="dxa"/>
+            <w:tcBorders>
+              <w:top w:val="single" w:sz="6" w:space="0" w:color="000000"/>
+              <w:left w:val="single" w:sz="6" w:space="0" w:color="000000"/>
+              <w:bottom w:val="single" w:sz="6" w:space="0" w:color="000000"/>
+              <w:right w:val="single" w:sz="6" w:space="0" w:color="000000"/>
+            </w:tcBorders>
+            <w:shd w:val="clear" w:color="auto" w:fill="auto"/>
+          </w:tcPr>
+          <w:p>
+            <w:pPr>
+              <w:spacing w:after="0" w:line="240" w:lineRule="auto"/>
+              <w:jc w:val="center"/>
+              <w:textAlignment w:val="baseline"/>
+              <w:rPr>
+                <w:rFonts w:ascii="Calibri" w:eastAsia="Times New Roman" w:hAnsi="Calibri" w:cs="Calibri"/>
+                <w:color w:val="000000"/>
+                <w:sz w:val="23"/>
+                <w:szCs w:val="23"/>
+                <w:lang w:eastAsia="it-IT"/>
+              </w:rPr>
+            </w:pPr>
+          </w:p>
+        </w:tc>
+        <w:tc>
+          <w:tcPr>
+            <w:tcW w:w="1485" w:type="dxa"/>
+            <w:tcBorders>
+              <w:top w:val="single" w:sz="6" w:space="0" w:color="000000"/>
+              <w:left w:val="single" w:sz="6" w:space="0" w:color="000000"/>
+              <w:bottom w:val="single" w:sz="6" w:space="0" w:color="000000"/>
+              <w:right w:val="single" w:sz="6" w:space="0" w:color="000000"/>
+            </w:tcBorders>
+            <w:shd w:val="clear" w:color="auto" w:fill="auto"/>
+          </w:tcPr>
+          <w:p>
+            <w:pPr>
+              <w:spacing w:after="0" w:line="240" w:lineRule="auto"/>
+              <w:jc w:val="center"/>
+              <w:textAlignment w:val="baseline"/>
+              <w:rPr>
+                <w:rFonts w:ascii="Calibri" w:eastAsia="Times New Roman" w:hAnsi="Calibri" w:cs="Calibri"/>
+                <w:color w:val="000000"/>
+                <w:sz w:val="23"/>
+                <w:szCs w:val="23"/>
+                <w:lang w:eastAsia="it-IT"/>
+              </w:rPr>
+            </w:pPr>
+          </w:p>
+        </w:tc>
+        <w:tc>
+          <w:tcPr>
+            <w:tcW w:w="2565" w:type="dxa"/>
+            <w:tcBorders>
+              <w:top w:val="single" w:sz="6" w:space="0" w:color="000000"/>
+              <w:left w:val="single" w:sz="6" w:space="0" w:color="000000"/>
+              <w:bottom w:val="single" w:sz="6" w:space="0" w:color="000000"/>
+              <w:right w:val="single" w:sz="6" w:space="0" w:color="000000"/>
+            </w:tcBorders>
+            <w:shd w:val="clear" w:color="auto" w:fill="auto"/>
+          </w:tcPr>
+          <w:p>
+            <w:pPr>
+              <w:spacing w:after="0" w:line="240" w:lineRule="auto"/>
+              <w:jc w:val="center"/>
+              <w:textAlignment w:val="baseline"/>
+              <w:rPr>
+                <w:rFonts w:ascii="Calibri" w:eastAsia="Times New Roman" w:hAnsi="Calibri" w:cs="Calibri"/>
+                <w:color w:val="000000"/>
+                <w:sz w:val="23"/>
+                <w:szCs w:val="23"/>
+                <w:lang w:eastAsia="it-IT"/>
+              </w:rPr>
+            </w:pPr>
+          </w:p>
+        </w:tc>
+        <w:tc>
+          <w:tcPr>
+            <w:tcW w:w="5085" w:type="dxa"/>
+            <w:gridSpan w:val="3"/>
+            <w:tcBorders>
+              <w:top w:val="single" w:sz="6" w:space="0" w:color="000000"/>
+              <w:left w:val="single" w:sz="6" w:space="0" w:color="000000"/>
+              <w:bottom w:val="single" w:sz="6" w:space="0" w:color="000000"/>
+              <w:right w:val="single" w:sz="6" w:space="0" w:color="000000"/>
+            </w:tcBorders>
+            <w:shd w:val="clear" w:color="auto" w:fill="auto"/>
+          </w:tcPr>
+          <w:p>
+            <w:pPr>
+              <w:spacing w:after="0" w:line="240" w:lineRule="auto"/>
+              <w:jc w:val="center"/>
+              <w:textAlignment w:val="baseline"/>
+              <w:rPr>
+                <w:rFonts w:ascii="Calibri" w:eastAsia="Times New Roman" w:hAnsi="Calibri" w:cs="Calibri"/>
+                <w:color w:val="000000"/>
+                <w:sz w:val="23"/>
+                <w:szCs w:val="23"/>
+                <w:lang w:eastAsia="it-IT"/>
+              </w:rPr>
+            </w:pPr>
+          </w:p>
+        </w:tc>
+      </w:tr>
+    </w:tbl>
+    <w:p/>
+    <w:p/>
+    <w:tbl>
+      <w:tblPr>
+        <w:tblW w:w="8195" w:type="dxa"/>
+        <w:jc w:val="center"/>
+        <w:tblBorders>
+          <w:top w:val="outset" w:sz="6" w:space="0" w:color="auto"/>
+          <w:left w:val="outset" w:sz="6" w:space="0" w:color="auto"/>
+          <w:bottom w:val="outset" w:sz="6" w:space="0" w:color="auto"/>
+          <w:right w:val="outset" w:sz="6" w:space="0" w:color="auto"/>
+        </w:tblBorders>
+        <w:tblCellMar>
+          <w:left w:w="0" w:type="dxa"/>
+          <w:right w:w="0" w:type="dxa"/>
+        </w:tblCellMar>
+        <w:tblLook w:val="04A0" w:firstRow="1" w:lastRow="0" w:firstColumn="1" w:lastColumn="0" w:noHBand="0" w:noVBand="1"/>
+      </w:tblPr>
+      <w:tblGrid>
+        <w:gridCol w:w="1231"/>
+        <w:gridCol w:w="1998"/>
+        <w:gridCol w:w="3452"/>
+        <w:gridCol w:w="1514"/>
+      </w:tblGrid>
+      <w:tr>
+        <w:trPr>
+          <w:trHeight w:val="301"/>
+          <w:jc w:val="center"/>
+        </w:trPr>
+        <w:tc>
+          <w:tcPr>
+            <w:tcW w:w="1231" w:type="dxa"/>
+            <w:tcBorders>
+              <w:top w:val="single" w:sz="6" w:space="0" w:color="000000"/>
+              <w:left w:val="single" w:sz="6" w:space="0" w:color="000000"/>
+              <w:bottom w:val="single" w:sz="6" w:space="0" w:color="000000"/>
+              <w:right w:val="single" w:sz="6" w:space="0" w:color="000000"/>
+            </w:tcBorders>
+            <w:shd w:val="clear" w:color="auto" w:fill="auto"/>
+            <w:hideMark/>
+          </w:tcPr>
+          <w:p>
+            <w:pPr>
+              <w:spacing w:after="0" w:line="240" w:lineRule="auto"/>
+              <w:jc w:val="center"/>
+              <w:textAlignment w:val="baseline"/>
+              <w:rPr>
+                <w:rFonts w:ascii="Times New Roman" w:eastAsia="Times New Roman" w:hAnsi="Times New Roman" w:cs="Times New Roman"/>
+                <w:sz w:val="24"/>
+                <w:szCs w:val="24"/>
+                <w:lang w:eastAsia="it-IT"/>
+              </w:rPr>
+            </w:pPr>
+            <w:r>
+              <w:rPr>
+                <w:rFonts w:ascii="Calibri" w:eastAsia="Times New Roman" w:hAnsi="Calibri" w:cs="Calibri"/>
+                <w:color w:val="000000"/>
+                <w:sz w:val="23"/>
+                <w:szCs w:val="23"/>
+                <w:lang w:eastAsia="it-IT"/>
+              </w:rPr>
+              <w:t>Daily </w:t>
+            </w:r>
+          </w:p>
+        </w:tc>
+        <w:tc>
+          <w:tcPr>
+            <w:tcW w:w="1998" w:type="dxa"/>
+            <w:tcBorders>
+              <w:top w:val="single" w:sz="6" w:space="0" w:color="000000"/>
+              <w:left w:val="single" w:sz="6" w:space="0" w:color="000000"/>
+              <w:bottom w:val="single" w:sz="6" w:space="0" w:color="000000"/>
+              <w:right w:val="single" w:sz="6" w:space="0" w:color="000000"/>
+            </w:tcBorders>
+            <w:shd w:val="clear" w:color="auto" w:fill="auto"/>
+            <w:hideMark/>
+          </w:tcPr>
+          <w:p>
+            <w:pPr>
+              <w:spacing w:after="0" w:line="240" w:lineRule="auto"/>
+              <w:jc w:val="center"/>
+              <w:textAlignment w:val="baseline"/>
+              <w:rPr>
+                <w:rFonts w:ascii="Times New Roman" w:eastAsia="Times New Roman" w:hAnsi="Times New Roman" w:cs="Times New Roman"/>
+                <w:sz w:val="24"/>
+                <w:szCs w:val="24"/>
+                <w:lang w:eastAsia="it-IT"/>
+              </w:rPr>
+            </w:pPr>
+            <w:r>
+              <w:rPr>
+                <w:rFonts w:ascii="Calibri" w:eastAsia="Times New Roman" w:hAnsi="Calibri" w:cs="Calibri"/>
+                <w:color w:val="000000"/>
+                <w:sz w:val="23"/>
+                <w:szCs w:val="23"/>
+                <w:lang w:eastAsia="it-IT"/>
+              </w:rPr>
+              <w:t>Data </w:t>
+            </w:r>
+          </w:p>
+        </w:tc>
+        <w:tc>
+          <w:tcPr>
+            <w:tcW w:w="3452" w:type="dxa"/>
+            <w:tcBorders>
+              <w:top w:val="single" w:sz="6" w:space="0" w:color="000000"/>
+              <w:left w:val="single" w:sz="6" w:space="0" w:color="000000"/>
+              <w:bottom w:val="single" w:sz="6" w:space="0" w:color="000000"/>
+              <w:right w:val="single" w:sz="6" w:space="0" w:color="000000"/>
+            </w:tcBorders>
+            <w:shd w:val="clear" w:color="auto" w:fill="auto"/>
+            <w:hideMark/>
+          </w:tcPr>
+          <w:p>
+            <w:pPr>
+              <w:spacing w:after="0" w:line="240" w:lineRule="auto"/>
+              <w:jc w:val="center"/>
+              <w:textAlignment w:val="baseline"/>
+              <w:rPr>
+                <w:rFonts w:ascii="Times New Roman" w:eastAsia="Times New Roman" w:hAnsi="Times New Roman" w:cs="Times New Roman"/>
+                <w:sz w:val="24"/>
+                <w:szCs w:val="24"/>
+                <w:lang w:eastAsia="it-IT"/>
+              </w:rPr>
+            </w:pPr>
+            <w:r>
+              <w:rPr>
+                <w:rFonts w:ascii="Calibri" w:eastAsia="Times New Roman" w:hAnsi="Calibri" w:cs="Calibri"/>
+                <w:color w:val="000000"/>
+                <w:sz w:val="23"/>
+                <w:szCs w:val="23"/>
+                <w:lang w:eastAsia="it-IT"/>
+              </w:rPr>
+              <w:t>Modalità </w:t>
+            </w:r>
+          </w:p>
+        </w:tc>
+        <w:tc>
+          <w:tcPr>
+            <w:tcW w:w="1514" w:type="dxa"/>
+            <w:tcBorders>
+              <w:top w:val="single" w:sz="6" w:space="0" w:color="000000"/>
+              <w:left w:val="single" w:sz="6" w:space="0" w:color="000000"/>
+              <w:bottom w:val="single" w:sz="6" w:space="0" w:color="000000"/>
+              <w:right w:val="single" w:sz="6" w:space="0" w:color="000000"/>
+            </w:tcBorders>
+            <w:shd w:val="clear" w:color="auto" w:fill="auto"/>
+            <w:hideMark/>
+          </w:tcPr>
+          <w:p>
+            <w:pPr>
+              <w:spacing w:after="0" w:line="240" w:lineRule="auto"/>
+              <w:jc w:val="center"/>
+              <w:textAlignment w:val="baseline"/>
+              <w:rPr>
+                <w:rFonts w:ascii="Times New Roman" w:eastAsia="Times New Roman" w:hAnsi="Times New Roman" w:cs="Times New Roman"/>
+                <w:sz w:val="24"/>
+                <w:szCs w:val="24"/>
+                <w:lang w:eastAsia="it-IT"/>
+              </w:rPr>
+            </w:pPr>
+            <w:r>
+              <w:rPr>
+                <w:rFonts w:ascii="Calibri" w:eastAsia="Times New Roman" w:hAnsi="Calibri" w:cs="Calibri"/>
+                <w:color w:val="000000"/>
+                <w:sz w:val="23"/>
+                <w:szCs w:val="23"/>
+                <w:lang w:eastAsia="it-IT"/>
+              </w:rPr>
+              <w:t>Sprint </w:t>
+            </w:r>
+          </w:p>
+        </w:tc>
+      </w:tr>
+      <w:tr>
+        <w:trPr>
+          <w:trHeight w:val="301"/>
+          <w:jc w:val="center"/>
+        </w:trPr>
+        <w:tc>
+          <w:tcPr>
+            <w:tcW w:w="1231" w:type="dxa"/>
+            <w:tcBorders>
+              <w:top w:val="single" w:sz="6" w:space="0" w:color="000000"/>
+              <w:left w:val="single" w:sz="6" w:space="0" w:color="000000"/>
+              <w:bottom w:val="single" w:sz="6" w:space="0" w:color="000000"/>
+              <w:right w:val="single" w:sz="6" w:space="0" w:color="000000"/>
+            </w:tcBorders>
+            <w:shd w:val="clear" w:color="auto" w:fill="auto"/>
+            <w:hideMark/>
+          </w:tcPr>
+          <w:p>
+            <w:pPr>
+              <w:spacing w:after="0" w:line="240" w:lineRule="auto"/>
+              <w:jc w:val="center"/>
+              <w:textAlignment w:val="baseline"/>
+              <w:rPr>
+                <w:rFonts w:ascii="Times New Roman" w:eastAsia="Times New Roman" w:hAnsi="Times New Roman" w:cs="Times New Roman"/>
+                <w:sz w:val="24"/>
+                <w:szCs w:val="24"/>
+                <w:lang w:eastAsia="it-IT"/>
+              </w:rPr>
+            </w:pPr>
+            <w:r>
+              <w:rPr>
+                <w:rFonts w:ascii="Calibri" w:eastAsia="Times New Roman" w:hAnsi="Calibri" w:cs="Calibri"/>
+                <w:color w:val="000000"/>
+                <w:sz w:val="23"/>
+                <w:szCs w:val="23"/>
+                <w:lang w:eastAsia="it-IT"/>
+              </w:rPr>
+              <w:t>1</w:t>
+            </w:r>
+            <w:r>
+              <w:rPr>
+                <w:rFonts w:ascii="Calibri" w:eastAsia="Times New Roman" w:hAnsi="Calibri" w:cs="Calibri"/>
+                <w:color w:val="000000"/>
+                <w:sz w:val="23"/>
+                <w:szCs w:val="23"/>
+                <w:lang w:eastAsia="it-IT"/>
+              </w:rPr>
+              <w:t xml:space="preserve"> - 5</w:t>
+            </w:r>
+          </w:p>
+        </w:tc>
+        <w:tc>
+          <w:tcPr>
+            <w:tcW w:w="1998" w:type="dxa"/>
+            <w:tcBorders>
+              <w:top w:val="single" w:sz="6" w:space="0" w:color="000000"/>
+              <w:left w:val="single" w:sz="6" w:space="0" w:color="000000"/>
+              <w:bottom w:val="single" w:sz="6" w:space="0" w:color="000000"/>
+              <w:right w:val="single" w:sz="6" w:space="0" w:color="000000"/>
+            </w:tcBorders>
+            <w:shd w:val="clear" w:color="auto" w:fill="auto"/>
+            <w:hideMark/>
+          </w:tcPr>
+          <w:p>
+            <w:pPr>
+              <w:spacing w:after="0" w:line="240" w:lineRule="auto"/>
+              <w:jc w:val="center"/>
+              <w:textAlignment w:val="baseline"/>
+              <w:rPr>
+                <w:rFonts w:ascii="Times New Roman" w:eastAsia="Times New Roman" w:hAnsi="Times New Roman" w:cs="Times New Roman"/>
+                <w:sz w:val="24"/>
+                <w:szCs w:val="24"/>
+                <w:lang w:eastAsia="it-IT"/>
+              </w:rPr>
+            </w:pPr>
+            <w:r>
+              <w:rPr>
+                <w:rFonts w:ascii="Calibri" w:eastAsia="Times New Roman" w:hAnsi="Calibri" w:cs="Calibri"/>
+                <w:color w:val="000000"/>
+                <w:sz w:val="23"/>
+                <w:szCs w:val="23"/>
+                <w:lang w:eastAsia="it-IT"/>
+              </w:rPr>
+              <w:t>21/10</w:t>
+            </w:r>
+            <w:r>
+              <w:rPr>
+                <w:rFonts w:ascii="Calibri" w:eastAsia="Times New Roman" w:hAnsi="Calibri" w:cs="Calibri"/>
+                <w:color w:val="000000"/>
+                <w:sz w:val="23"/>
+                <w:szCs w:val="23"/>
+                <w:lang w:eastAsia="it-IT"/>
+              </w:rPr>
+              <w:t xml:space="preserve"> – 25/10 </w:t>
+            </w:r>
+            <w:r>
+              <w:rPr>
+                <w:rFonts w:ascii="Calibri" w:eastAsia="Times New Roman" w:hAnsi="Calibri" w:cs="Calibri"/>
+                <w:color w:val="000000"/>
+                <w:sz w:val="23"/>
+                <w:szCs w:val="23"/>
+                <w:lang w:eastAsia="it-IT"/>
+              </w:rPr>
+              <w:t>(2024)</w:t>
+            </w:r>
+          </w:p>
+        </w:tc>
+        <w:tc>
+          <w:tcPr>
+            <w:tcW w:w="3452" w:type="dxa"/>
+            <w:tcBorders>
+              <w:top w:val="single" w:sz="6" w:space="0" w:color="000000"/>
+              <w:left w:val="single" w:sz="6" w:space="0" w:color="000000"/>
+              <w:bottom w:val="single" w:sz="6" w:space="0" w:color="000000"/>
+              <w:right w:val="single" w:sz="6" w:space="0" w:color="000000"/>
+            </w:tcBorders>
+            <w:shd w:val="clear" w:color="auto" w:fill="auto"/>
+            <w:hideMark/>
+          </w:tcPr>
+          <w:p>
+            <w:pPr>
+              <w:spacing w:after="0" w:line="240" w:lineRule="auto"/>
+              <w:jc w:val="center"/>
+              <w:textAlignment w:val="baseline"/>
+              <w:rPr>
+                <w:rFonts w:ascii="Times New Roman" w:eastAsia="Times New Roman" w:hAnsi="Times New Roman" w:cs="Times New Roman"/>
+                <w:sz w:val="24"/>
+                <w:szCs w:val="24"/>
+                <w:lang w:eastAsia="it-IT"/>
+              </w:rPr>
+            </w:pPr>
+            <w:r>
+              <w:rPr>
+                <w:rFonts w:ascii="Calibri" w:eastAsia="Times New Roman" w:hAnsi="Calibri" w:cs="Calibri"/>
+                <w:color w:val="000000"/>
+                <w:sz w:val="23"/>
+                <w:szCs w:val="23"/>
+                <w:lang w:eastAsia="it-IT"/>
+              </w:rPr>
+              <w:t>Riunion</w:t>
+            </w:r>
+            <w:r>
+              <w:rPr>
+                <w:rFonts w:ascii="Calibri" w:eastAsia="Times New Roman" w:hAnsi="Calibri" w:cs="Calibri"/>
+                <w:color w:val="000000"/>
+                <w:sz w:val="23"/>
+                <w:szCs w:val="23"/>
+                <w:lang w:eastAsia="it-IT"/>
+              </w:rPr>
+              <w:t>i</w:t>
+            </w:r>
+            <w:r>
+              <w:rPr>
+                <w:rFonts w:ascii="Calibri" w:eastAsia="Times New Roman" w:hAnsi="Calibri" w:cs="Calibri"/>
+                <w:color w:val="000000"/>
+                <w:sz w:val="23"/>
+                <w:szCs w:val="23"/>
+                <w:lang w:eastAsia="it-IT"/>
+              </w:rPr>
+              <w:t xml:space="preserve"> in presenza</w:t>
+            </w:r>
+            <w:r>
+              <w:rPr>
+                <w:rFonts w:ascii="Calibri" w:eastAsia="Times New Roman" w:hAnsi="Calibri" w:cs="Calibri"/>
+                <w:color w:val="000000"/>
+                <w:sz w:val="23"/>
+                <w:szCs w:val="23"/>
+                <w:lang w:eastAsia="it-IT"/>
+              </w:rPr>
+              <w:t xml:space="preserve"> giornalier</w:t>
+            </w:r>
+            <w:r>
+              <w:rPr>
+                <w:rFonts w:ascii="Calibri" w:eastAsia="Times New Roman" w:hAnsi="Calibri" w:cs="Calibri"/>
+                <w:color w:val="000000"/>
+                <w:sz w:val="23"/>
+                <w:szCs w:val="23"/>
+                <w:lang w:eastAsia="it-IT"/>
+              </w:rPr>
+              <w:t>e</w:t>
+            </w:r>
+          </w:p>
+        </w:tc>
+        <w:tc>
+          <w:tcPr>
+            <w:tcW w:w="1514" w:type="dxa"/>
+            <w:tcBorders>
+              <w:top w:val="single" w:sz="6" w:space="0" w:color="000000"/>
+              <w:left w:val="single" w:sz="6" w:space="0" w:color="000000"/>
+              <w:bottom w:val="single" w:sz="6" w:space="0" w:color="000000"/>
+              <w:right w:val="single" w:sz="6" w:space="0" w:color="000000"/>
+            </w:tcBorders>
+            <w:shd w:val="clear" w:color="auto" w:fill="auto"/>
+            <w:hideMark/>
+          </w:tcPr>
+          <w:p>
+            <w:pPr>
+              <w:spacing w:after="0" w:line="240" w:lineRule="auto"/>
+              <w:jc w:val="center"/>
+              <w:textAlignment w:val="baseline"/>
+              <w:rPr>
+                <w:rFonts w:ascii="Times New Roman" w:eastAsia="Times New Roman" w:hAnsi="Times New Roman" w:cs="Times New Roman"/>
+                <w:sz w:val="24"/>
+                <w:szCs w:val="24"/>
+                <w:lang w:eastAsia="it-IT"/>
+              </w:rPr>
+            </w:pPr>
+            <w:r>
+              <w:rPr>
+                <w:rFonts w:ascii="Calibri" w:eastAsia="Times New Roman" w:hAnsi="Calibri" w:cs="Calibri"/>
+                <w:color w:val="000000"/>
+                <w:sz w:val="23"/>
+                <w:szCs w:val="23"/>
+                <w:lang w:eastAsia="it-IT"/>
+              </w:rPr>
+              <w:t>1</w:t>
+            </w:r>
+          </w:p>
+        </w:tc>
+      </w:tr>
+      <w:tr>
+        <w:trPr>
+          <w:trHeight w:val="301"/>
+          <w:jc w:val="center"/>
+        </w:trPr>
+        <w:tc>
+          <w:tcPr>
+            <w:tcW w:w="1231" w:type="dxa"/>
+            <w:tcBorders>
+              <w:top w:val="single" w:sz="6" w:space="0" w:color="000000"/>
+              <w:left w:val="single" w:sz="6" w:space="0" w:color="000000"/>
+              <w:bottom w:val="single" w:sz="6" w:space="0" w:color="000000"/>
+              <w:right w:val="single" w:sz="6" w:space="0" w:color="000000"/>
+            </w:tcBorders>
+            <w:shd w:val="clear" w:color="auto" w:fill="auto"/>
+          </w:tcPr>
+          <w:p>
+            <w:pPr>
+              <w:spacing w:after="0" w:line="240" w:lineRule="auto"/>
+              <w:jc w:val="center"/>
+              <w:textAlignment w:val="baseline"/>
+              <w:rPr>
+                <w:rFonts w:ascii="Calibri" w:eastAsia="Times New Roman" w:hAnsi="Calibri" w:cs="Calibri"/>
+                <w:color w:val="000000"/>
+                <w:sz w:val="23"/>
+                <w:szCs w:val="23"/>
+                <w:lang w:eastAsia="it-IT"/>
+              </w:rPr>
+            </w:pPr>
+            <w:r>
+              <w:rPr>
+                <w:rFonts w:ascii="Calibri" w:eastAsia="Times New Roman" w:hAnsi="Calibri" w:cs="Calibri"/>
+                <w:color w:val="000000"/>
+                <w:sz w:val="23"/>
+                <w:szCs w:val="23"/>
+                <w:lang w:eastAsia="it-IT"/>
+              </w:rPr>
+              <w:t>6-10</w:t>
+            </w:r>
+          </w:p>
+        </w:tc>
+        <w:tc>
+          <w:tcPr>
+            <w:tcW w:w="1998" w:type="dxa"/>
+            <w:tcBorders>
+              <w:top w:val="single" w:sz="6" w:space="0" w:color="000000"/>
+              <w:left w:val="single" w:sz="6" w:space="0" w:color="000000"/>
+              <w:bottom w:val="single" w:sz="6" w:space="0" w:color="000000"/>
+              <w:right w:val="single" w:sz="6" w:space="0" w:color="000000"/>
+            </w:tcBorders>
+            <w:shd w:val="clear" w:color="auto" w:fill="auto"/>
+          </w:tcPr>
+          <w:p>
+            <w:pPr>
+              <w:spacing w:after="0" w:line="240" w:lineRule="auto"/>
+              <w:jc w:val="center"/>
+              <w:textAlignment w:val="baseline"/>
+              <w:rPr>
+                <w:rFonts w:ascii="Calibri" w:eastAsia="Times New Roman" w:hAnsi="Calibri" w:cs="Calibri"/>
+                <w:color w:val="000000"/>
+                <w:sz w:val="23"/>
+                <w:szCs w:val="23"/>
+                <w:lang w:eastAsia="it-IT"/>
+              </w:rPr>
+            </w:pPr>
+            <w:r>
+              <w:rPr>
+                <w:rFonts w:ascii="Calibri" w:eastAsia="Times New Roman" w:hAnsi="Calibri" w:cs="Calibri"/>
+                <w:color w:val="000000"/>
+                <w:sz w:val="23"/>
+                <w:szCs w:val="23"/>
+                <w:lang w:eastAsia="it-IT"/>
+              </w:rPr>
+              <w:t>2</w:t>
+            </w:r>
+            <w:r>
+              <w:rPr>
+                <w:rFonts w:ascii="Calibri" w:eastAsia="Times New Roman" w:hAnsi="Calibri" w:cs="Calibri"/>
+                <w:color w:val="000000"/>
+                <w:sz w:val="23"/>
+                <w:szCs w:val="23"/>
+                <w:lang w:eastAsia="it-IT"/>
+              </w:rPr>
+              <w:t>8</w:t>
+            </w:r>
+            <w:r>
+              <w:rPr>
+                <w:rFonts w:ascii="Calibri" w:eastAsia="Times New Roman" w:hAnsi="Calibri" w:cs="Calibri"/>
+                <w:color w:val="000000"/>
+                <w:sz w:val="23"/>
+                <w:szCs w:val="23"/>
+                <w:lang w:eastAsia="it-IT"/>
+              </w:rPr>
+              <w:t>/10</w:t>
+            </w:r>
+            <w:r>
+              <w:rPr>
+                <w:rFonts w:ascii="Calibri" w:eastAsia="Times New Roman" w:hAnsi="Calibri" w:cs="Calibri"/>
+                <w:color w:val="000000"/>
+                <w:sz w:val="23"/>
+                <w:szCs w:val="23"/>
+                <w:lang w:eastAsia="it-IT"/>
+              </w:rPr>
+              <w:t xml:space="preserve"> – </w:t>
+            </w:r>
+            <w:r>
+              <w:rPr>
+                <w:rFonts w:ascii="Calibri" w:eastAsia="Times New Roman" w:hAnsi="Calibri" w:cs="Calibri"/>
+                <w:color w:val="000000"/>
+                <w:sz w:val="23"/>
+                <w:szCs w:val="23"/>
+                <w:lang w:eastAsia="it-IT"/>
+              </w:rPr>
+              <w:t>1</w:t>
+            </w:r>
+            <w:r>
+              <w:rPr>
+                <w:rFonts w:ascii="Calibri" w:eastAsia="Times New Roman" w:hAnsi="Calibri" w:cs="Calibri"/>
+                <w:color w:val="000000"/>
+                <w:sz w:val="23"/>
+                <w:szCs w:val="23"/>
+                <w:lang w:eastAsia="it-IT"/>
+              </w:rPr>
+              <w:t>/</w:t>
+            </w:r>
+            <w:r>
+              <w:rPr>
+                <w:rFonts w:ascii="Calibri" w:eastAsia="Times New Roman" w:hAnsi="Calibri" w:cs="Calibri"/>
+                <w:color w:val="000000"/>
+                <w:sz w:val="23"/>
+                <w:szCs w:val="23"/>
+                <w:lang w:eastAsia="it-IT"/>
+              </w:rPr>
+              <w:t>11</w:t>
+            </w:r>
+          </w:p>
+          <w:p>
+            <w:pPr>
+              <w:spacing w:after="0" w:line="240" w:lineRule="auto"/>
+              <w:jc w:val="center"/>
+              <w:textAlignment w:val="baseline"/>
+              <w:rPr>
+                <w:rFonts w:ascii="Calibri" w:eastAsia="Times New Roman" w:hAnsi="Calibri" w:cs="Calibri"/>
+                <w:color w:val="000000"/>
+                <w:sz w:val="23"/>
+                <w:szCs w:val="23"/>
+                <w:lang w:eastAsia="it-IT"/>
+              </w:rPr>
+            </w:pPr>
+            <w:r>
+              <w:rPr>
+                <w:rFonts w:ascii="Calibri" w:eastAsia="Times New Roman" w:hAnsi="Calibri" w:cs="Calibri"/>
+                <w:color w:val="000000"/>
+                <w:sz w:val="23"/>
+                <w:szCs w:val="23"/>
+                <w:lang w:eastAsia="it-IT"/>
+              </w:rPr>
+              <w:t xml:space="preserve"> (2024)</w:t>
+            </w:r>
+          </w:p>
+        </w:tc>
+        <w:tc>
+          <w:tcPr>
+            <w:tcW w:w="3452" w:type="dxa"/>
+            <w:tcBorders>
+              <w:top w:val="single" w:sz="6" w:space="0" w:color="000000"/>
+              <w:left w:val="single" w:sz="6" w:space="0" w:color="000000"/>
+              <w:bottom w:val="single" w:sz="6" w:space="0" w:color="000000"/>
+              <w:right w:val="single" w:sz="6" w:space="0" w:color="000000"/>
+            </w:tcBorders>
+            <w:shd w:val="clear" w:color="auto" w:fill="auto"/>
+          </w:tcPr>
+          <w:p>
+            <w:pPr>
+              <w:spacing w:after="0" w:line="240" w:lineRule="auto"/>
+              <w:jc w:val="center"/>
+              <w:textAlignment w:val="baseline"/>
+              <w:rPr>
+                <w:rFonts w:ascii="Calibri" w:eastAsia="Times New Roman" w:hAnsi="Calibri" w:cs="Calibri"/>
+                <w:color w:val="000000"/>
+                <w:sz w:val="23"/>
+                <w:szCs w:val="23"/>
+                <w:lang w:eastAsia="it-IT"/>
+              </w:rPr>
+            </w:pPr>
+            <w:r>
+              <w:rPr>
+                <w:rFonts w:ascii="Calibri" w:eastAsia="Times New Roman" w:hAnsi="Calibri" w:cs="Calibri"/>
+                <w:color w:val="000000"/>
+                <w:sz w:val="23"/>
+                <w:szCs w:val="23"/>
+                <w:lang w:eastAsia="it-IT"/>
+              </w:rPr>
+              <w:t>Riunion</w:t>
+            </w:r>
+            <w:r>
+              <w:rPr>
+                <w:rFonts w:ascii="Calibri" w:eastAsia="Times New Roman" w:hAnsi="Calibri" w:cs="Calibri"/>
+                <w:color w:val="000000"/>
+                <w:sz w:val="23"/>
+                <w:szCs w:val="23"/>
+                <w:lang w:eastAsia="it-IT"/>
+              </w:rPr>
+              <w:t>i</w:t>
+            </w:r>
+            <w:r>
+              <w:rPr>
+                <w:rFonts w:ascii="Calibri" w:eastAsia="Times New Roman" w:hAnsi="Calibri" w:cs="Calibri"/>
+                <w:color w:val="000000"/>
+                <w:sz w:val="23"/>
+                <w:szCs w:val="23"/>
+                <w:lang w:eastAsia="it-IT"/>
+              </w:rPr>
+              <w:t xml:space="preserve"> </w:t>
+            </w:r>
+            <w:r>
+              <w:rPr>
+                <w:rFonts w:ascii="Calibri" w:eastAsia="Times New Roman" w:hAnsi="Calibri" w:cs="Calibri"/>
+                <w:color w:val="000000"/>
+                <w:sz w:val="23"/>
+                <w:szCs w:val="23"/>
+                <w:lang w:eastAsia="it-IT"/>
+              </w:rPr>
+              <w:t xml:space="preserve">in </w:t>
+            </w:r>
+            <w:r>
+              <w:rPr>
+                <w:rFonts w:ascii="Calibri" w:eastAsia="Times New Roman" w:hAnsi="Calibri" w:cs="Calibri"/>
+                <w:color w:val="000000"/>
+                <w:sz w:val="23"/>
+                <w:szCs w:val="23"/>
+                <w:lang w:eastAsia="it-IT"/>
+              </w:rPr>
+              <w:t xml:space="preserve">presenza e a distanza </w:t>
+            </w:r>
+            <w:r>
+              <w:rPr>
+                <w:rFonts w:ascii="Calibri" w:eastAsia="Times New Roman" w:hAnsi="Calibri" w:cs="Calibri"/>
+                <w:color w:val="000000"/>
+                <w:sz w:val="23"/>
+                <w:szCs w:val="23"/>
+                <w:lang w:eastAsia="it-IT"/>
+              </w:rPr>
+              <w:t>giornalier</w:t>
+            </w:r>
+            <w:r>
+              <w:rPr>
+                <w:rFonts w:ascii="Calibri" w:eastAsia="Times New Roman" w:hAnsi="Calibri" w:cs="Calibri"/>
+                <w:color w:val="000000"/>
+                <w:sz w:val="23"/>
+                <w:szCs w:val="23"/>
+                <w:lang w:eastAsia="it-IT"/>
+              </w:rPr>
+              <w:t>e</w:t>
+            </w:r>
+          </w:p>
+        </w:tc>
+        <w:tc>
+          <w:tcPr>
+            <w:tcW w:w="1514" w:type="dxa"/>
+            <w:tcBorders>
+              <w:top w:val="single" w:sz="6" w:space="0" w:color="000000"/>
+              <w:left w:val="single" w:sz="6" w:space="0" w:color="000000"/>
+              <w:bottom w:val="single" w:sz="6" w:space="0" w:color="000000"/>
+              <w:right w:val="single" w:sz="6" w:space="0" w:color="000000"/>
+            </w:tcBorders>
+            <w:shd w:val="clear" w:color="auto" w:fill="auto"/>
+          </w:tcPr>
+          <w:p>
+            <w:pPr>
+              <w:spacing w:after="0" w:line="240" w:lineRule="auto"/>
+              <w:jc w:val="center"/>
+              <w:textAlignment w:val="baseline"/>
+              <w:rPr>
+                <w:rFonts w:ascii="Calibri" w:eastAsia="Times New Roman" w:hAnsi="Calibri" w:cs="Calibri"/>
+                <w:color w:val="000000"/>
+                <w:sz w:val="23"/>
+                <w:szCs w:val="23"/>
+                <w:lang w:eastAsia="it-IT"/>
+              </w:rPr>
+            </w:pPr>
+            <w:r>
+              <w:rPr>
+                <w:rFonts w:ascii="Calibri" w:eastAsia="Times New Roman" w:hAnsi="Calibri" w:cs="Calibri"/>
+                <w:color w:val="000000"/>
+                <w:sz w:val="23"/>
+                <w:szCs w:val="23"/>
+                <w:lang w:eastAsia="it-IT"/>
+              </w:rPr>
+              <w:t>2</w:t>
+            </w:r>
+          </w:p>
+        </w:tc>
+      </w:tr>
+      <w:tr>
+        <w:trPr>
+          <w:trHeight w:val="301"/>
+          <w:jc w:val="center"/>
+        </w:trPr>
+        <w:tc>
+          <w:tcPr>
+            <w:tcW w:w="1231" w:type="dxa"/>
+            <w:tcBorders>
+              <w:top w:val="single" w:sz="6" w:space="0" w:color="000000"/>
+              <w:left w:val="single" w:sz="6" w:space="0" w:color="000000"/>
+              <w:bottom w:val="single" w:sz="6" w:space="0" w:color="000000"/>
+              <w:right w:val="single" w:sz="6" w:space="0" w:color="000000"/>
+            </w:tcBorders>
+            <w:shd w:val="clear" w:color="auto" w:fill="auto"/>
+          </w:tcPr>
+          <w:p>
+            <w:pPr>
+              <w:spacing w:after="0" w:line="240" w:lineRule="auto"/>
+              <w:jc w:val="center"/>
+              <w:textAlignment w:val="baseline"/>
+              <w:rPr>
+                <w:rFonts w:ascii="Calibri" w:eastAsia="Times New Roman" w:hAnsi="Calibri" w:cs="Calibri"/>
+                <w:color w:val="000000"/>
+                <w:sz w:val="23"/>
+                <w:szCs w:val="23"/>
+                <w:lang w:eastAsia="it-IT"/>
+              </w:rPr>
+            </w:pPr>
+            <w:r>
+              <w:rPr>
+                <w:rFonts w:ascii="Calibri" w:eastAsia="Times New Roman" w:hAnsi="Calibri" w:cs="Calibri"/>
+                <w:color w:val="000000"/>
+                <w:sz w:val="23"/>
+                <w:szCs w:val="23"/>
+                <w:lang w:eastAsia="it-IT"/>
+              </w:rPr>
+              <w:t>11-15</w:t>
+            </w:r>
+          </w:p>
+        </w:tc>
+        <w:tc>
+          <w:tcPr>
+            <w:tcW w:w="1998" w:type="dxa"/>
+            <w:tcBorders>
+              <w:top w:val="single" w:sz="6" w:space="0" w:color="000000"/>
+              <w:left w:val="single" w:sz="6" w:space="0" w:color="000000"/>
+              <w:bottom w:val="single" w:sz="6" w:space="0" w:color="000000"/>
+              <w:right w:val="single" w:sz="6" w:space="0" w:color="000000"/>
+            </w:tcBorders>
+            <w:shd w:val="clear" w:color="auto" w:fill="auto"/>
+          </w:tcPr>
+          <w:p>
+            <w:pPr>
+              <w:spacing w:after="0" w:line="240" w:lineRule="auto"/>
+              <w:jc w:val="center"/>
+              <w:textAlignment w:val="baseline"/>
+              <w:rPr>
+                <w:rFonts w:ascii="Calibri" w:eastAsia="Times New Roman" w:hAnsi="Calibri" w:cs="Calibri"/>
+                <w:color w:val="000000"/>
+                <w:sz w:val="23"/>
+                <w:szCs w:val="23"/>
+                <w:lang w:eastAsia="it-IT"/>
+              </w:rPr>
+            </w:pPr>
+            <w:r>
+              <w:rPr>
+                <w:rFonts w:ascii="Calibri" w:eastAsia="Times New Roman" w:hAnsi="Calibri" w:cs="Calibri"/>
+                <w:color w:val="000000"/>
+                <w:sz w:val="23"/>
+                <w:szCs w:val="23"/>
+                <w:lang w:eastAsia="it-IT"/>
+              </w:rPr>
+              <w:t>04</w:t>
+            </w:r>
+            <w:r>
+              <w:rPr>
+                <w:rFonts w:ascii="Calibri" w:eastAsia="Times New Roman" w:hAnsi="Calibri" w:cs="Calibri"/>
+                <w:color w:val="000000"/>
+                <w:sz w:val="23"/>
+                <w:szCs w:val="23"/>
+                <w:lang w:eastAsia="it-IT"/>
+              </w:rPr>
+              <w:t>/</w:t>
+            </w:r>
+            <w:r>
+              <w:rPr>
+                <w:rFonts w:ascii="Calibri" w:eastAsia="Times New Roman" w:hAnsi="Calibri" w:cs="Calibri"/>
+                <w:color w:val="000000"/>
+                <w:sz w:val="23"/>
+                <w:szCs w:val="23"/>
+                <w:lang w:eastAsia="it-IT"/>
+              </w:rPr>
+              <w:t>11</w:t>
+            </w:r>
+            <w:r>
+              <w:rPr>
+                <w:rFonts w:ascii="Calibri" w:eastAsia="Times New Roman" w:hAnsi="Calibri" w:cs="Calibri"/>
+                <w:color w:val="000000"/>
+                <w:sz w:val="23"/>
+                <w:szCs w:val="23"/>
+                <w:lang w:eastAsia="it-IT"/>
+              </w:rPr>
+              <w:t xml:space="preserve"> – </w:t>
+            </w:r>
+            <w:r>
+              <w:rPr>
+                <w:rFonts w:ascii="Calibri" w:eastAsia="Times New Roman" w:hAnsi="Calibri" w:cs="Calibri"/>
+                <w:color w:val="000000"/>
+                <w:sz w:val="23"/>
+                <w:szCs w:val="23"/>
+                <w:lang w:eastAsia="it-IT"/>
+              </w:rPr>
+              <w:t>08</w:t>
+            </w:r>
+            <w:r>
+              <w:rPr>
+                <w:rFonts w:ascii="Calibri" w:eastAsia="Times New Roman" w:hAnsi="Calibri" w:cs="Calibri"/>
+                <w:color w:val="000000"/>
+                <w:sz w:val="23"/>
+                <w:szCs w:val="23"/>
+                <w:lang w:eastAsia="it-IT"/>
+              </w:rPr>
+              <w:t>/1</w:t>
+            </w:r>
+            <w:r>
+              <w:rPr>
+                <w:rFonts w:ascii="Calibri" w:eastAsia="Times New Roman" w:hAnsi="Calibri" w:cs="Calibri"/>
+                <w:color w:val="000000"/>
+                <w:sz w:val="23"/>
+                <w:szCs w:val="23"/>
+                <w:lang w:eastAsia="it-IT"/>
+              </w:rPr>
+              <w:t>1</w:t>
+            </w:r>
+            <w:r>
+              <w:rPr>
+                <w:rFonts w:ascii="Calibri" w:eastAsia="Times New Roman" w:hAnsi="Calibri" w:cs="Calibri"/>
+                <w:color w:val="000000"/>
+                <w:sz w:val="23"/>
+                <w:szCs w:val="23"/>
+                <w:lang w:eastAsia="it-IT"/>
+              </w:rPr>
+              <w:t xml:space="preserve"> (2024)</w:t>
+            </w:r>
+          </w:p>
+        </w:tc>
+        <w:tc>
+          <w:tcPr>
+            <w:tcW w:w="3452" w:type="dxa"/>
+            <w:tcBorders>
+              <w:top w:val="single" w:sz="6" w:space="0" w:color="000000"/>
+              <w:left w:val="single" w:sz="6" w:space="0" w:color="000000"/>
+              <w:bottom w:val="single" w:sz="6" w:space="0" w:color="000000"/>
+              <w:right w:val="single" w:sz="6" w:space="0" w:color="000000"/>
+            </w:tcBorders>
+            <w:shd w:val="clear" w:color="auto" w:fill="auto"/>
+          </w:tcPr>
+          <w:p>
+            <w:pPr>
+              <w:spacing w:after="0" w:line="240" w:lineRule="auto"/>
+              <w:jc w:val="center"/>
+              <w:textAlignment w:val="baseline"/>
+              <w:rPr>
+                <w:rFonts w:ascii="Calibri" w:eastAsia="Times New Roman" w:hAnsi="Calibri" w:cs="Calibri"/>
+                <w:color w:val="000000"/>
+                <w:sz w:val="23"/>
+                <w:szCs w:val="23"/>
+                <w:lang w:eastAsia="it-IT"/>
+              </w:rPr>
+            </w:pPr>
+            <w:r>
+              <w:rPr>
+                <w:rFonts w:ascii="Calibri" w:eastAsia="Times New Roman" w:hAnsi="Calibri" w:cs="Calibri"/>
+                <w:color w:val="000000"/>
+                <w:sz w:val="23"/>
+                <w:szCs w:val="23"/>
+                <w:lang w:eastAsia="it-IT"/>
+              </w:rPr>
+              <w:t>Riunion</w:t>
+            </w:r>
+            <w:r>
+              <w:rPr>
+                <w:rFonts w:ascii="Calibri" w:eastAsia="Times New Roman" w:hAnsi="Calibri" w:cs="Calibri"/>
+                <w:color w:val="000000"/>
+                <w:sz w:val="23"/>
+                <w:szCs w:val="23"/>
+                <w:lang w:eastAsia="it-IT"/>
+              </w:rPr>
+              <w:t>i</w:t>
+            </w:r>
+            <w:r>
+              <w:rPr>
+                <w:rFonts w:ascii="Calibri" w:eastAsia="Times New Roman" w:hAnsi="Calibri" w:cs="Calibri"/>
+                <w:color w:val="000000"/>
+                <w:sz w:val="23"/>
+                <w:szCs w:val="23"/>
+                <w:lang w:eastAsia="it-IT"/>
+              </w:rPr>
+              <w:t xml:space="preserve"> </w:t>
+            </w:r>
+            <w:r>
+              <w:rPr>
+                <w:rFonts w:ascii="Calibri" w:eastAsia="Times New Roman" w:hAnsi="Calibri" w:cs="Calibri"/>
+                <w:color w:val="000000"/>
+                <w:sz w:val="23"/>
+                <w:szCs w:val="23"/>
+                <w:lang w:eastAsia="it-IT"/>
+              </w:rPr>
+              <w:t>a distanza giornaliere</w:t>
+            </w:r>
+          </w:p>
+        </w:tc>
+        <w:tc>
+          <w:tcPr>
+            <w:tcW w:w="1514" w:type="dxa"/>
+            <w:tcBorders>
+              <w:top w:val="single" w:sz="6" w:space="0" w:color="000000"/>
+              <w:left w:val="single" w:sz="6" w:space="0" w:color="000000"/>
+              <w:bottom w:val="single" w:sz="6" w:space="0" w:color="000000"/>
+              <w:right w:val="single" w:sz="6" w:space="0" w:color="000000"/>
+            </w:tcBorders>
+            <w:shd w:val="clear" w:color="auto" w:fill="auto"/>
+          </w:tcPr>
+          <w:p>
+            <w:pPr>
+              <w:spacing w:after="0" w:line="240" w:lineRule="auto"/>
+              <w:jc w:val="center"/>
+              <w:textAlignment w:val="baseline"/>
+              <w:rPr>
+                <w:rFonts w:ascii="Calibri" w:eastAsia="Times New Roman" w:hAnsi="Calibri" w:cs="Calibri"/>
+                <w:color w:val="000000"/>
+                <w:sz w:val="23"/>
+                <w:szCs w:val="23"/>
+                <w:lang w:eastAsia="it-IT"/>
+              </w:rPr>
+            </w:pPr>
+            <w:r>
+              <w:rPr>
+                <w:rFonts w:ascii="Calibri" w:eastAsia="Times New Roman" w:hAnsi="Calibri" w:cs="Calibri"/>
+                <w:color w:val="000000"/>
+                <w:sz w:val="23"/>
+                <w:szCs w:val="23"/>
+                <w:lang w:eastAsia="it-IT"/>
+              </w:rPr>
+              <w:t>3</w:t>
+            </w:r>
+          </w:p>
+        </w:tc>
+      </w:tr>
+      <w:tr>
+        <w:trPr>
+          <w:trHeight w:val="301"/>
+          <w:jc w:val="center"/>
+        </w:trPr>
+        <w:tc>
+          <w:tcPr>
+            <w:tcW w:w="1231" w:type="dxa"/>
+            <w:tcBorders>
+              <w:top w:val="single" w:sz="6" w:space="0" w:color="000000"/>
+              <w:left w:val="single" w:sz="6" w:space="0" w:color="000000"/>
+              <w:bottom w:val="single" w:sz="6" w:space="0" w:color="000000"/>
+              <w:right w:val="single" w:sz="6" w:space="0" w:color="000000"/>
+            </w:tcBorders>
+            <w:shd w:val="clear" w:color="auto" w:fill="auto"/>
+          </w:tcPr>
+          <w:p>
+            <w:pPr>
+              <w:spacing w:after="0" w:line="240" w:lineRule="auto"/>
+              <w:jc w:val="center"/>
+              <w:textAlignment w:val="baseline"/>
+              <w:rPr>
+                <w:rFonts w:ascii="Calibri" w:eastAsia="Times New Roman" w:hAnsi="Calibri" w:cs="Calibri"/>
+                <w:color w:val="000000"/>
+                <w:sz w:val="23"/>
+                <w:szCs w:val="23"/>
+                <w:lang w:eastAsia="it-IT"/>
+              </w:rPr>
+            </w:pPr>
+            <w:r>
+              <w:rPr>
+                <w:rFonts w:ascii="Calibri" w:eastAsia="Times New Roman" w:hAnsi="Calibri" w:cs="Calibri"/>
+                <w:color w:val="000000"/>
+                <w:sz w:val="23"/>
+                <w:szCs w:val="23"/>
+                <w:lang w:eastAsia="it-IT"/>
+              </w:rPr>
+              <w:t>16-20</w:t>
+            </w:r>
+          </w:p>
+        </w:tc>
+        <w:tc>
+          <w:tcPr>
+            <w:tcW w:w="1998" w:type="dxa"/>
+            <w:tcBorders>
+              <w:top w:val="single" w:sz="6" w:space="0" w:color="000000"/>
+              <w:left w:val="single" w:sz="6" w:space="0" w:color="000000"/>
+              <w:bottom w:val="single" w:sz="6" w:space="0" w:color="000000"/>
+              <w:right w:val="single" w:sz="6" w:space="0" w:color="000000"/>
+            </w:tcBorders>
+            <w:shd w:val="clear" w:color="auto" w:fill="auto"/>
+          </w:tcPr>
+          <w:p>
+            <w:pPr>
+              <w:spacing w:after="0" w:line="240" w:lineRule="auto"/>
+              <w:jc w:val="center"/>
+              <w:textAlignment w:val="baseline"/>
+              <w:rPr>
+                <w:rFonts w:ascii="Calibri" w:eastAsia="Times New Roman" w:hAnsi="Calibri" w:cs="Calibri"/>
+                <w:color w:val="000000"/>
+                <w:sz w:val="23"/>
+                <w:szCs w:val="23"/>
+                <w:lang w:eastAsia="it-IT"/>
+              </w:rPr>
+            </w:pPr>
+            <w:r>
+              <w:rPr>
+                <w:rFonts w:ascii="Calibri" w:eastAsia="Times New Roman" w:hAnsi="Calibri" w:cs="Calibri"/>
+                <w:color w:val="000000"/>
+                <w:sz w:val="23"/>
+                <w:szCs w:val="23"/>
+                <w:lang w:eastAsia="it-IT"/>
+              </w:rPr>
+              <w:t>1</w:t>
+            </w:r>
+            <w:r>
+              <w:rPr>
+                <w:rFonts w:ascii="Calibri" w:eastAsia="Times New Roman" w:hAnsi="Calibri" w:cs="Calibri"/>
+                <w:color w:val="000000"/>
+                <w:sz w:val="23"/>
+                <w:szCs w:val="23"/>
+                <w:lang w:eastAsia="it-IT"/>
+              </w:rPr>
+              <w:t>1/1</w:t>
+            </w:r>
+            <w:r>
+              <w:rPr>
+                <w:rFonts w:ascii="Calibri" w:eastAsia="Times New Roman" w:hAnsi="Calibri" w:cs="Calibri"/>
+                <w:color w:val="000000"/>
+                <w:sz w:val="23"/>
+                <w:szCs w:val="23"/>
+                <w:lang w:eastAsia="it-IT"/>
+              </w:rPr>
+              <w:t xml:space="preserve">1 </w:t>
+            </w:r>
+            <w:r>
+              <w:rPr>
+                <w:rFonts w:ascii="Calibri" w:eastAsia="Times New Roman" w:hAnsi="Calibri" w:cs="Calibri"/>
+                <w:color w:val="000000"/>
+                <w:sz w:val="23"/>
+                <w:szCs w:val="23"/>
+                <w:lang w:eastAsia="it-IT"/>
+              </w:rPr>
+              <w:t xml:space="preserve">– </w:t>
+            </w:r>
+            <w:r>
+              <w:rPr>
+                <w:rFonts w:ascii="Calibri" w:eastAsia="Times New Roman" w:hAnsi="Calibri" w:cs="Calibri"/>
+                <w:color w:val="000000"/>
+                <w:sz w:val="23"/>
+                <w:szCs w:val="23"/>
+                <w:lang w:eastAsia="it-IT"/>
+              </w:rPr>
+              <w:t>1</w:t>
+            </w:r>
+            <w:r>
+              <w:rPr>
+                <w:rFonts w:ascii="Calibri" w:eastAsia="Times New Roman" w:hAnsi="Calibri" w:cs="Calibri"/>
+                <w:color w:val="000000"/>
+                <w:sz w:val="23"/>
+                <w:szCs w:val="23"/>
+                <w:lang w:eastAsia="it-IT"/>
+              </w:rPr>
+              <w:t>5/1</w:t>
+            </w:r>
+            <w:r>
+              <w:rPr>
+                <w:rFonts w:ascii="Calibri" w:eastAsia="Times New Roman" w:hAnsi="Calibri" w:cs="Calibri"/>
+                <w:color w:val="000000"/>
+                <w:sz w:val="23"/>
+                <w:szCs w:val="23"/>
+                <w:lang w:eastAsia="it-IT"/>
+              </w:rPr>
+              <w:t>1</w:t>
+            </w:r>
+            <w:r>
+              <w:rPr>
+                <w:rFonts w:ascii="Calibri" w:eastAsia="Times New Roman" w:hAnsi="Calibri" w:cs="Calibri"/>
+                <w:color w:val="000000"/>
+                <w:sz w:val="23"/>
+                <w:szCs w:val="23"/>
+                <w:lang w:eastAsia="it-IT"/>
+              </w:rPr>
+              <w:t xml:space="preserve"> (2024)</w:t>
+            </w:r>
+          </w:p>
+        </w:tc>
+        <w:tc>
+          <w:tcPr>
+            <w:tcW w:w="3452" w:type="dxa"/>
+            <w:tcBorders>
+              <w:top w:val="single" w:sz="6" w:space="0" w:color="000000"/>
+              <w:left w:val="single" w:sz="6" w:space="0" w:color="000000"/>
+              <w:bottom w:val="single" w:sz="6" w:space="0" w:color="000000"/>
+              <w:right w:val="single" w:sz="6" w:space="0" w:color="000000"/>
+            </w:tcBorders>
+            <w:shd w:val="clear" w:color="auto" w:fill="auto"/>
+          </w:tcPr>
+          <w:p>
+            <w:pPr>
+              <w:spacing w:after="0" w:line="240" w:lineRule="auto"/>
+              <w:jc w:val="center"/>
+              <w:textAlignment w:val="baseline"/>
+              <w:rPr>
+                <w:rFonts w:ascii="Calibri" w:eastAsia="Times New Roman" w:hAnsi="Calibri" w:cs="Calibri"/>
+                <w:color w:val="000000"/>
+                <w:sz w:val="23"/>
+                <w:szCs w:val="23"/>
+                <w:lang w:eastAsia="it-IT"/>
+              </w:rPr>
+            </w:pPr>
+            <w:r>
+              <w:rPr>
+                <w:rFonts w:ascii="Calibri" w:eastAsia="Times New Roman" w:hAnsi="Calibri" w:cs="Calibri"/>
+                <w:color w:val="000000"/>
+                <w:sz w:val="23"/>
+                <w:szCs w:val="23"/>
+                <w:lang w:eastAsia="it-IT"/>
+              </w:rPr>
+              <w:t>Riunion</w:t>
+            </w:r>
+            <w:r>
+              <w:rPr>
+                <w:rFonts w:ascii="Calibri" w:eastAsia="Times New Roman" w:hAnsi="Calibri" w:cs="Calibri"/>
+                <w:color w:val="000000"/>
+                <w:sz w:val="23"/>
+                <w:szCs w:val="23"/>
+                <w:lang w:eastAsia="it-IT"/>
+              </w:rPr>
+              <w:t>i</w:t>
+            </w:r>
+            <w:r>
+              <w:rPr>
+                <w:rFonts w:ascii="Calibri" w:eastAsia="Times New Roman" w:hAnsi="Calibri" w:cs="Calibri"/>
+                <w:color w:val="000000"/>
+                <w:sz w:val="23"/>
+                <w:szCs w:val="23"/>
+                <w:lang w:eastAsia="it-IT"/>
+              </w:rPr>
+              <w:t xml:space="preserve"> </w:t>
+            </w:r>
+            <w:r>
+              <w:rPr>
+                <w:rFonts w:ascii="Calibri" w:eastAsia="Times New Roman" w:hAnsi="Calibri" w:cs="Calibri"/>
+                <w:color w:val="000000"/>
+                <w:sz w:val="23"/>
+                <w:szCs w:val="23"/>
+                <w:lang w:eastAsia="it-IT"/>
+              </w:rPr>
+              <w:t>in presenza</w:t>
+            </w:r>
+            <w:r>
+              <w:rPr>
+                <w:rFonts w:ascii="Calibri" w:eastAsia="Times New Roman" w:hAnsi="Calibri" w:cs="Calibri"/>
+                <w:color w:val="000000"/>
+                <w:sz w:val="23"/>
+                <w:szCs w:val="23"/>
+                <w:lang w:eastAsia="it-IT"/>
+              </w:rPr>
+              <w:t xml:space="preserve"> </w:t>
+            </w:r>
+            <w:r>
+              <w:rPr>
+                <w:rFonts w:ascii="Calibri" w:eastAsia="Times New Roman" w:hAnsi="Calibri" w:cs="Calibri"/>
+                <w:color w:val="000000"/>
+                <w:sz w:val="23"/>
+                <w:szCs w:val="23"/>
+                <w:lang w:eastAsia="it-IT"/>
+              </w:rPr>
+              <w:t>giornaliere</w:t>
+            </w:r>
+          </w:p>
+        </w:tc>
+        <w:tc>
+          <w:tcPr>
+            <w:tcW w:w="1514" w:type="dxa"/>
+            <w:tcBorders>
+              <w:top w:val="single" w:sz="6" w:space="0" w:color="000000"/>
+              <w:left w:val="single" w:sz="6" w:space="0" w:color="000000"/>
+              <w:bottom w:val="single" w:sz="6" w:space="0" w:color="000000"/>
+              <w:right w:val="single" w:sz="6" w:space="0" w:color="000000"/>
+            </w:tcBorders>
+            <w:shd w:val="clear" w:color="auto" w:fill="auto"/>
+          </w:tcPr>
+          <w:p>
+            <w:pPr>
+              <w:spacing w:after="0" w:line="240" w:lineRule="auto"/>
+              <w:jc w:val="center"/>
+              <w:textAlignment w:val="baseline"/>
+              <w:rPr>
+                <w:rFonts w:ascii="Calibri" w:eastAsia="Times New Roman" w:hAnsi="Calibri" w:cs="Calibri"/>
+                <w:color w:val="000000"/>
+                <w:sz w:val="23"/>
+                <w:szCs w:val="23"/>
+                <w:lang w:eastAsia="it-IT"/>
+              </w:rPr>
+            </w:pPr>
+            <w:r>
+              <w:rPr>
+                <w:rFonts w:ascii="Calibri" w:eastAsia="Times New Roman" w:hAnsi="Calibri" w:cs="Calibri"/>
+                <w:color w:val="000000"/>
+                <w:sz w:val="23"/>
+                <w:szCs w:val="23"/>
+                <w:lang w:eastAsia="it-IT"/>
+              </w:rPr>
+              <w:t>4</w:t>
+            </w:r>
+          </w:p>
+        </w:tc>
+      </w:tr>
+      <w:tr>
+        <w:trPr>
+          <w:trHeight w:val="301"/>
+          <w:jc w:val="center"/>
+        </w:trPr>
+        <w:tc>
+          <w:tcPr>
+            <w:tcW w:w="1231" w:type="dxa"/>
+            <w:tcBorders>
+              <w:top w:val="single" w:sz="6" w:space="0" w:color="000000"/>
+              <w:left w:val="single" w:sz="6" w:space="0" w:color="000000"/>
+              <w:bottom w:val="single" w:sz="6" w:space="0" w:color="000000"/>
+              <w:right w:val="single" w:sz="6" w:space="0" w:color="000000"/>
+            </w:tcBorders>
+            <w:shd w:val="clear" w:color="auto" w:fill="auto"/>
+          </w:tcPr>
+          <w:p>
+            <w:pPr>
+              <w:spacing w:after="0" w:line="240" w:lineRule="auto"/>
+              <w:jc w:val="center"/>
+              <w:textAlignment w:val="baseline"/>
+              <w:rPr>
+                <w:rFonts w:ascii="Calibri" w:eastAsia="Times New Roman" w:hAnsi="Calibri" w:cs="Calibri"/>
+                <w:color w:val="000000"/>
+                <w:sz w:val="23"/>
+                <w:szCs w:val="23"/>
+                <w:lang w:eastAsia="it-IT"/>
+              </w:rPr>
+            </w:pPr>
+            <w:r>
+              <w:rPr>
+                <w:rFonts w:ascii="Calibri" w:eastAsia="Times New Roman" w:hAnsi="Calibri" w:cs="Calibri"/>
+                <w:color w:val="000000"/>
+                <w:sz w:val="23"/>
+                <w:szCs w:val="23"/>
+                <w:lang w:eastAsia="it-IT"/>
+              </w:rPr>
+              <w:t>21-25</w:t>
+            </w:r>
+          </w:p>
+        </w:tc>
+        <w:tc>
+          <w:tcPr>
+            <w:tcW w:w="1998" w:type="dxa"/>
+            <w:tcBorders>
+              <w:top w:val="single" w:sz="6" w:space="0" w:color="000000"/>
+              <w:left w:val="single" w:sz="6" w:space="0" w:color="000000"/>
+              <w:bottom w:val="single" w:sz="6" w:space="0" w:color="000000"/>
+              <w:right w:val="single" w:sz="6" w:space="0" w:color="000000"/>
+            </w:tcBorders>
+            <w:shd w:val="clear" w:color="auto" w:fill="auto"/>
+          </w:tcPr>
+          <w:p>
+            <w:pPr>
+              <w:spacing w:after="0" w:line="240" w:lineRule="auto"/>
+              <w:jc w:val="center"/>
+              <w:textAlignment w:val="baseline"/>
+              <w:rPr>
+                <w:rFonts w:ascii="Calibri" w:eastAsia="Times New Roman" w:hAnsi="Calibri" w:cs="Calibri"/>
+                <w:color w:val="000000"/>
+                <w:sz w:val="23"/>
+                <w:szCs w:val="23"/>
+                <w:lang w:eastAsia="it-IT"/>
+              </w:rPr>
+            </w:pPr>
+            <w:r>
+              <w:rPr>
+                <w:rFonts w:ascii="Calibri" w:eastAsia="Times New Roman" w:hAnsi="Calibri" w:cs="Calibri"/>
+                <w:color w:val="000000"/>
+                <w:sz w:val="23"/>
+                <w:szCs w:val="23"/>
+                <w:lang w:eastAsia="it-IT"/>
+              </w:rPr>
+              <w:t>18</w:t>
+            </w:r>
+            <w:r>
+              <w:rPr>
+                <w:rFonts w:ascii="Calibri" w:eastAsia="Times New Roman" w:hAnsi="Calibri" w:cs="Calibri"/>
+                <w:color w:val="000000"/>
+                <w:sz w:val="23"/>
+                <w:szCs w:val="23"/>
+                <w:lang w:eastAsia="it-IT"/>
+              </w:rPr>
+              <w:t>/1</w:t>
+            </w:r>
+            <w:r>
+              <w:rPr>
+                <w:rFonts w:ascii="Calibri" w:eastAsia="Times New Roman" w:hAnsi="Calibri" w:cs="Calibri"/>
+                <w:color w:val="000000"/>
+                <w:sz w:val="23"/>
+                <w:szCs w:val="23"/>
+                <w:lang w:eastAsia="it-IT"/>
+              </w:rPr>
+              <w:t>1</w:t>
+            </w:r>
+            <w:r>
+              <w:rPr>
+                <w:rFonts w:ascii="Calibri" w:eastAsia="Times New Roman" w:hAnsi="Calibri" w:cs="Calibri"/>
+                <w:color w:val="000000"/>
+                <w:sz w:val="23"/>
+                <w:szCs w:val="23"/>
+                <w:lang w:eastAsia="it-IT"/>
+              </w:rPr>
+              <w:t xml:space="preserve"> – 2</w:t>
+            </w:r>
+            <w:r>
+              <w:rPr>
+                <w:rFonts w:ascii="Calibri" w:eastAsia="Times New Roman" w:hAnsi="Calibri" w:cs="Calibri"/>
+                <w:color w:val="000000"/>
+                <w:sz w:val="23"/>
+                <w:szCs w:val="23"/>
+                <w:lang w:eastAsia="it-IT"/>
+              </w:rPr>
+              <w:t>2</w:t>
+            </w:r>
+            <w:r>
+              <w:rPr>
+                <w:rFonts w:ascii="Calibri" w:eastAsia="Times New Roman" w:hAnsi="Calibri" w:cs="Calibri"/>
+                <w:color w:val="000000"/>
+                <w:sz w:val="23"/>
+                <w:szCs w:val="23"/>
+                <w:lang w:eastAsia="it-IT"/>
+              </w:rPr>
+              <w:t>/1</w:t>
+            </w:r>
+            <w:r>
+              <w:rPr>
+                <w:rFonts w:ascii="Calibri" w:eastAsia="Times New Roman" w:hAnsi="Calibri" w:cs="Calibri"/>
+                <w:color w:val="000000"/>
+                <w:sz w:val="23"/>
+                <w:szCs w:val="23"/>
+                <w:lang w:eastAsia="it-IT"/>
+              </w:rPr>
+              <w:t>1</w:t>
+            </w:r>
+            <w:r>
+              <w:rPr>
+                <w:rFonts w:ascii="Calibri" w:eastAsia="Times New Roman" w:hAnsi="Calibri" w:cs="Calibri"/>
+                <w:color w:val="000000"/>
+                <w:sz w:val="23"/>
+                <w:szCs w:val="23"/>
+                <w:lang w:eastAsia="it-IT"/>
+              </w:rPr>
+              <w:t xml:space="preserve"> (2024)</w:t>
+            </w:r>
+          </w:p>
+        </w:tc>
+        <w:tc>
+          <w:tcPr>
+            <w:tcW w:w="3452" w:type="dxa"/>
+            <w:tcBorders>
+              <w:top w:val="single" w:sz="6" w:space="0" w:color="000000"/>
+              <w:left w:val="single" w:sz="6" w:space="0" w:color="000000"/>
+              <w:bottom w:val="single" w:sz="6" w:space="0" w:color="000000"/>
+              <w:right w:val="single" w:sz="6" w:space="0" w:color="000000"/>
+            </w:tcBorders>
+            <w:shd w:val="clear" w:color="auto" w:fill="auto"/>
+          </w:tcPr>
+          <w:p>
+            <w:pPr>
+              <w:spacing w:after="0" w:line="240" w:lineRule="auto"/>
+              <w:jc w:val="center"/>
+              <w:textAlignment w:val="baseline"/>
+              <w:rPr>
+                <w:rFonts w:ascii="Calibri" w:eastAsia="Times New Roman" w:hAnsi="Calibri" w:cs="Calibri"/>
+                <w:color w:val="000000"/>
+                <w:sz w:val="23"/>
+                <w:szCs w:val="23"/>
+                <w:lang w:eastAsia="it-IT"/>
+              </w:rPr>
+            </w:pPr>
+            <w:r>
+              <w:rPr>
+                <w:rFonts w:ascii="Calibri" w:eastAsia="Times New Roman" w:hAnsi="Calibri" w:cs="Calibri"/>
+                <w:color w:val="000000"/>
+                <w:sz w:val="23"/>
+                <w:szCs w:val="23"/>
+                <w:lang w:eastAsia="it-IT"/>
+              </w:rPr>
+              <w:t>Riunion</w:t>
+            </w:r>
+            <w:r>
+              <w:rPr>
+                <w:rFonts w:ascii="Calibri" w:eastAsia="Times New Roman" w:hAnsi="Calibri" w:cs="Calibri"/>
+                <w:color w:val="000000"/>
+                <w:sz w:val="23"/>
+                <w:szCs w:val="23"/>
+                <w:lang w:eastAsia="it-IT"/>
+              </w:rPr>
+              <w:t>i</w:t>
+            </w:r>
+            <w:r>
+              <w:rPr>
+                <w:rFonts w:ascii="Calibri" w:eastAsia="Times New Roman" w:hAnsi="Calibri" w:cs="Calibri"/>
+                <w:color w:val="000000"/>
+                <w:sz w:val="23"/>
+                <w:szCs w:val="23"/>
+                <w:lang w:eastAsia="it-IT"/>
+              </w:rPr>
+              <w:t xml:space="preserve"> </w:t>
+            </w:r>
+            <w:r>
+              <w:rPr>
+                <w:rFonts w:ascii="Calibri" w:eastAsia="Times New Roman" w:hAnsi="Calibri" w:cs="Calibri"/>
+                <w:color w:val="000000"/>
+                <w:sz w:val="23"/>
+                <w:szCs w:val="23"/>
+                <w:lang w:eastAsia="it-IT"/>
+              </w:rPr>
+              <w:t>in presenza</w:t>
+            </w:r>
+            <w:r>
+              <w:rPr>
+                <w:rFonts w:ascii="Calibri" w:eastAsia="Times New Roman" w:hAnsi="Calibri" w:cs="Calibri"/>
+                <w:color w:val="000000"/>
+                <w:sz w:val="23"/>
+                <w:szCs w:val="23"/>
+                <w:lang w:eastAsia="it-IT"/>
+              </w:rPr>
+              <w:t xml:space="preserve"> </w:t>
+            </w:r>
+            <w:r>
+              <w:rPr>
+                <w:rFonts w:ascii="Calibri" w:eastAsia="Times New Roman" w:hAnsi="Calibri" w:cs="Calibri"/>
+                <w:color w:val="000000"/>
+                <w:sz w:val="23"/>
+                <w:szCs w:val="23"/>
+                <w:lang w:eastAsia="it-IT"/>
+              </w:rPr>
+              <w:t>giornaliere</w:t>
+            </w:r>
+          </w:p>
+        </w:tc>
+        <w:tc>
+          <w:tcPr>
+            <w:tcW w:w="1514" w:type="dxa"/>
+            <w:tcBorders>
+              <w:top w:val="single" w:sz="6" w:space="0" w:color="000000"/>
+              <w:left w:val="single" w:sz="6" w:space="0" w:color="000000"/>
+              <w:bottom w:val="single" w:sz="6" w:space="0" w:color="000000"/>
+              <w:right w:val="single" w:sz="6" w:space="0" w:color="000000"/>
+            </w:tcBorders>
+            <w:shd w:val="clear" w:color="auto" w:fill="auto"/>
+          </w:tcPr>
+          <w:p>
+            <w:pPr>
+              <w:spacing w:after="0" w:line="240" w:lineRule="auto"/>
+              <w:jc w:val="center"/>
+              <w:textAlignment w:val="baseline"/>
+              <w:rPr>
+                <w:rFonts w:ascii="Calibri" w:eastAsia="Times New Roman" w:hAnsi="Calibri" w:cs="Calibri"/>
+                <w:color w:val="000000"/>
+                <w:sz w:val="23"/>
+                <w:szCs w:val="23"/>
+                <w:lang w:eastAsia="it-IT"/>
+              </w:rPr>
+            </w:pPr>
+            <w:r>
+              <w:rPr>
+                <w:rFonts w:ascii="Calibri" w:eastAsia="Times New Roman" w:hAnsi="Calibri" w:cs="Calibri"/>
+                <w:color w:val="000000"/>
+                <w:sz w:val="23"/>
+                <w:szCs w:val="23"/>
+                <w:lang w:eastAsia="it-IT"/>
+              </w:rPr>
+              <w:t>5</w:t>
+            </w:r>
+          </w:p>
+        </w:tc>
+      </w:tr>
+      <w:tr>
+        <w:trPr>
+          <w:trHeight w:val="301"/>
+          <w:jc w:val="center"/>
+        </w:trPr>
+        <w:tc>
+          <w:tcPr>
+            <w:tcW w:w="1231" w:type="dxa"/>
+            <w:tcBorders>
+              <w:top w:val="single" w:sz="6" w:space="0" w:color="000000"/>
+              <w:left w:val="single" w:sz="6" w:space="0" w:color="000000"/>
+              <w:bottom w:val="single" w:sz="6" w:space="0" w:color="000000"/>
+              <w:right w:val="single" w:sz="6" w:space="0" w:color="000000"/>
+            </w:tcBorders>
+            <w:shd w:val="clear" w:color="auto" w:fill="auto"/>
+          </w:tcPr>
+          <w:p>
+            <w:pPr>
+              <w:spacing w:after="0" w:line="240" w:lineRule="auto"/>
+              <w:jc w:val="center"/>
+              <w:textAlignment w:val="baseline"/>
+              <w:rPr>
+                <w:rFonts w:ascii="Calibri" w:eastAsia="Times New Roman" w:hAnsi="Calibri" w:cs="Calibri"/>
+                <w:color w:val="000000"/>
+                <w:sz w:val="23"/>
+                <w:szCs w:val="23"/>
+                <w:lang w:eastAsia="it-IT"/>
+              </w:rPr>
+            </w:pPr>
+          </w:p>
+        </w:tc>
+        <w:tc>
+          <w:tcPr>
+            <w:tcW w:w="1998" w:type="dxa"/>
+            <w:tcBorders>
+              <w:top w:val="single" w:sz="6" w:space="0" w:color="000000"/>
+              <w:left w:val="single" w:sz="6" w:space="0" w:color="000000"/>
+              <w:bottom w:val="single" w:sz="6" w:space="0" w:color="000000"/>
+              <w:right w:val="single" w:sz="6" w:space="0" w:color="000000"/>
+            </w:tcBorders>
+            <w:shd w:val="clear" w:color="auto" w:fill="auto"/>
+          </w:tcPr>
+          <w:p>
+            <w:pPr>
+              <w:spacing w:after="0" w:line="240" w:lineRule="auto"/>
+              <w:jc w:val="center"/>
+              <w:textAlignment w:val="baseline"/>
+              <w:rPr>
+                <w:rFonts w:ascii="Calibri" w:eastAsia="Times New Roman" w:hAnsi="Calibri" w:cs="Calibri"/>
+                <w:color w:val="000000"/>
+                <w:sz w:val="23"/>
+                <w:szCs w:val="23"/>
+                <w:lang w:eastAsia="it-IT"/>
+              </w:rPr>
+            </w:pPr>
+          </w:p>
+        </w:tc>
+        <w:tc>
+          <w:tcPr>
+            <w:tcW w:w="3452" w:type="dxa"/>
+            <w:tcBorders>
+              <w:top w:val="single" w:sz="6" w:space="0" w:color="000000"/>
+              <w:left w:val="single" w:sz="6" w:space="0" w:color="000000"/>
+              <w:bottom w:val="single" w:sz="6" w:space="0" w:color="000000"/>
+              <w:right w:val="single" w:sz="6" w:space="0" w:color="000000"/>
+            </w:tcBorders>
+            <w:shd w:val="clear" w:color="auto" w:fill="auto"/>
+          </w:tcPr>
+          <w:p>
+            <w:pPr>
+              <w:spacing w:after="0" w:line="240" w:lineRule="auto"/>
+              <w:jc w:val="center"/>
+              <w:textAlignment w:val="baseline"/>
+              <w:rPr>
+                <w:rFonts w:ascii="Calibri" w:eastAsia="Times New Roman" w:hAnsi="Calibri" w:cs="Calibri"/>
+                <w:color w:val="000000"/>
+                <w:sz w:val="23"/>
+                <w:szCs w:val="23"/>
+                <w:lang w:eastAsia="it-IT"/>
+              </w:rPr>
+            </w:pPr>
+          </w:p>
+        </w:tc>
+        <w:tc>
+          <w:tcPr>
+            <w:tcW w:w="1514" w:type="dxa"/>
+            <w:tcBorders>
+              <w:top w:val="single" w:sz="6" w:space="0" w:color="000000"/>
+              <w:left w:val="single" w:sz="6" w:space="0" w:color="000000"/>
+              <w:bottom w:val="single" w:sz="6" w:space="0" w:color="000000"/>
+              <w:right w:val="single" w:sz="6" w:space="0" w:color="000000"/>
+            </w:tcBorders>
+            <w:shd w:val="clear" w:color="auto" w:fill="auto"/>
+          </w:tcPr>
+          <w:p>
+            <w:pPr>
+              <w:spacing w:after="0" w:line="240" w:lineRule="auto"/>
+              <w:jc w:val="center"/>
+              <w:textAlignment w:val="baseline"/>
+              <w:rPr>
+                <w:rFonts w:ascii="Calibri" w:eastAsia="Times New Roman" w:hAnsi="Calibri" w:cs="Calibri"/>
+                <w:color w:val="000000"/>
+                <w:sz w:val="23"/>
+                <w:szCs w:val="23"/>
+                <w:lang w:eastAsia="it-IT"/>
+              </w:rPr>
+            </w:pPr>
+          </w:p>
+        </w:tc>
+      </w:tr>
+      <w:tr>
+        <w:trPr>
+          <w:trHeight w:val="301"/>
+          <w:jc w:val="center"/>
+        </w:trPr>
+        <w:tc>
+          <w:tcPr>
+            <w:tcW w:w="1231" w:type="dxa"/>
+            <w:tcBorders>
+              <w:top w:val="single" w:sz="6" w:space="0" w:color="000000"/>
+              <w:left w:val="single" w:sz="6" w:space="0" w:color="000000"/>
+              <w:bottom w:val="single" w:sz="6" w:space="0" w:color="000000"/>
+              <w:right w:val="single" w:sz="6" w:space="0" w:color="000000"/>
+            </w:tcBorders>
+            <w:shd w:val="clear" w:color="auto" w:fill="auto"/>
+          </w:tcPr>
+          <w:p>
+            <w:pPr>
+              <w:spacing w:after="0" w:line="240" w:lineRule="auto"/>
+              <w:jc w:val="center"/>
+              <w:textAlignment w:val="baseline"/>
+              <w:rPr>
+                <w:rFonts w:ascii="Calibri" w:eastAsia="Times New Roman" w:hAnsi="Calibri" w:cs="Calibri"/>
+                <w:color w:val="000000"/>
+                <w:sz w:val="23"/>
+                <w:szCs w:val="23"/>
+                <w:lang w:eastAsia="it-IT"/>
+              </w:rPr>
+            </w:pPr>
+          </w:p>
+        </w:tc>
+        <w:tc>
+          <w:tcPr>
+            <w:tcW w:w="1998" w:type="dxa"/>
+            <w:tcBorders>
+              <w:top w:val="single" w:sz="6" w:space="0" w:color="000000"/>
+              <w:left w:val="single" w:sz="6" w:space="0" w:color="000000"/>
+              <w:bottom w:val="single" w:sz="6" w:space="0" w:color="000000"/>
+              <w:right w:val="single" w:sz="6" w:space="0" w:color="000000"/>
+            </w:tcBorders>
+            <w:shd w:val="clear" w:color="auto" w:fill="auto"/>
+          </w:tcPr>
+          <w:p>
+            <w:pPr>
+              <w:spacing w:after="0" w:line="240" w:lineRule="auto"/>
+              <w:jc w:val="center"/>
+              <w:textAlignment w:val="baseline"/>
+              <w:rPr>
+                <w:rFonts w:ascii="Calibri" w:eastAsia="Times New Roman" w:hAnsi="Calibri" w:cs="Calibri"/>
+                <w:color w:val="000000"/>
+                <w:sz w:val="23"/>
+                <w:szCs w:val="23"/>
+                <w:lang w:eastAsia="it-IT"/>
+              </w:rPr>
+            </w:pPr>
+          </w:p>
+        </w:tc>
+        <w:tc>
+          <w:tcPr>
+            <w:tcW w:w="3452" w:type="dxa"/>
+            <w:tcBorders>
+              <w:top w:val="single" w:sz="6" w:space="0" w:color="000000"/>
+              <w:left w:val="single" w:sz="6" w:space="0" w:color="000000"/>
+              <w:bottom w:val="single" w:sz="6" w:space="0" w:color="000000"/>
+              <w:right w:val="single" w:sz="6" w:space="0" w:color="000000"/>
+            </w:tcBorders>
+            <w:shd w:val="clear" w:color="auto" w:fill="auto"/>
+          </w:tcPr>
+          <w:p>
+            <w:pPr>
+              <w:spacing w:after="0" w:line="240" w:lineRule="auto"/>
+              <w:jc w:val="center"/>
+              <w:textAlignment w:val="baseline"/>
+              <w:rPr>
+                <w:rFonts w:ascii="Calibri" w:eastAsia="Times New Roman" w:hAnsi="Calibri" w:cs="Calibri"/>
+                <w:color w:val="000000"/>
+                <w:sz w:val="23"/>
+                <w:szCs w:val="23"/>
+                <w:lang w:eastAsia="it-IT"/>
+              </w:rPr>
+            </w:pPr>
+          </w:p>
+        </w:tc>
+        <w:tc>
+          <w:tcPr>
+            <w:tcW w:w="1514" w:type="dxa"/>
+            <w:tcBorders>
+              <w:top w:val="single" w:sz="6" w:space="0" w:color="000000"/>
+              <w:left w:val="single" w:sz="6" w:space="0" w:color="000000"/>
+              <w:bottom w:val="single" w:sz="6" w:space="0" w:color="000000"/>
+              <w:right w:val="single" w:sz="6" w:space="0" w:color="000000"/>
+            </w:tcBorders>
+            <w:shd w:val="clear" w:color="auto" w:fill="auto"/>
+          </w:tcPr>
+          <w:p>
+            <w:pPr>
+              <w:spacing w:after="0" w:line="240" w:lineRule="auto"/>
+              <w:jc w:val="center"/>
+              <w:textAlignment w:val="baseline"/>
+              <w:rPr>
+                <w:rFonts w:ascii="Calibri" w:eastAsia="Times New Roman" w:hAnsi="Calibri" w:cs="Calibri"/>
+                <w:color w:val="000000"/>
+                <w:sz w:val="23"/>
+                <w:szCs w:val="23"/>
+                <w:lang w:eastAsia="it-IT"/>
+              </w:rPr>
+            </w:pPr>
+          </w:p>
+        </w:tc>
+      </w:tr>
+    </w:tbl>
+    <w:p/>
     <w:sectPr>
       <w:pgSz w:w="11906" w:h="16838"/>
       <w:pgMar w:top="1417" w:right="1134" w:bottom="1134" w:left="1134" w:header="708" w:footer="708" w:gutter="0"/>
@@ -1057,7 +2939,7 @@
 </file>
 
 <file path=word/numbering.xml><?xml version="1.0" encoding="utf-8"?>
-<w:numbering xmlns:wpc="http://schemas.microsoft.com/office/word/2010/wordprocessingCanvas" xmlns:cx="http://schemas.microsoft.com/office/drawing/2014/chartex" xmlns:cx1="http://schemas.microsoft.com/office/drawing/2015/9/8/chartex" xmlns:cx2="http://schemas.microsoft.com/office/drawing/2015/10/21/chartex" xmlns:cx3="http://schemas.microsoft.com/office/drawing/2016/5/9/chartex" xmlns:cx4="http://schemas.microsoft.com/office/drawing/2016/5/10/chartex" xmlns:cx5="http://schemas.microsoft.com/office/drawing/2016/5/11/chartex" xmlns:cx6="http://schemas.microsoft.com/office/drawing/2016/5/12/chartex" xmlns:cx7="http://schemas.microsoft.com/office/drawing/2016/5/13/chartex" xmlns:cx8="http://schemas.microsoft.com/office/drawing/2016/5/14/chartex" xmlns:mc="http://schemas.openxmlformats.org/markup-compatibility/2006" xmlns:aink="http://schemas.microsoft.com/office/drawing/2016/ink" xmlns:am3d="http://schemas.microsoft.com/office/drawing/2017/model3d" xmlns:o="urn:schemas-microsoft-com:office:office" xmlns:r="http://schemas.openxmlformats.org/officeDocument/2006/relationships" xmlns:m="http://schemas.openxmlformats.org/officeDocument/2006/math" xmlns:v="urn:schemas-microsoft-com:vml" xmlns:wp14="http://schemas.microsoft.com/office/word/2010/wordprocessingDrawing" xmlns:wp="http://schemas.openxmlformats.org/drawingml/2006/wordprocessingDrawing" xmlns:w10="urn:schemas-microsoft-com:office:word" xmlns:w="http://schemas.openxmlformats.org/wordprocessingml/2006/main" xmlns:w14="http://schemas.microsoft.com/office/word/2010/wordml" xmlns:w15="http://schemas.microsoft.com/office/word/2012/wordml" xmlns:w16cid="http://schemas.microsoft.com/office/word/2016/wordml/cid" xmlns:w16se="http://schemas.microsoft.com/office/word/2015/wordml/symex" xmlns:wpg="http://schemas.microsoft.com/office/word/2010/wordprocessingGroup" xmlns:wpi="http://schemas.microsoft.com/office/word/2010/wordprocessingInk" xmlns:wne="http://schemas.microsoft.com/office/word/2006/wordml" xmlns:wps="http://schemas.microsoft.com/office/word/2010/wordprocessingShape" mc:Ignorable="w14 w15 w16se w16cid wp14">
+<w:numbering xmlns:wpc="http://schemas.microsoft.com/office/word/2010/wordprocessingCanvas" xmlns:cx="http://schemas.microsoft.com/office/drawing/2014/chartex" xmlns:cx1="http://schemas.microsoft.com/office/drawing/2015/9/8/chartex" xmlns:cx2="http://schemas.microsoft.com/office/drawing/2015/10/21/chartex" xmlns:cx3="http://schemas.microsoft.com/office/drawing/2016/5/9/chartex" xmlns:cx4="http://schemas.microsoft.com/office/drawing/2016/5/10/chartex" xmlns:cx5="http://schemas.microsoft.com/office/drawing/2016/5/11/chartex" xmlns:cx6="http://schemas.microsoft.com/office/drawing/2016/5/12/chartex" xmlns:cx7="http://schemas.microsoft.com/office/drawing/2016/5/13/chartex" xmlns:cx8="http://schemas.microsoft.com/office/drawing/2016/5/14/chartex" xmlns:mc="http://schemas.openxmlformats.org/markup-compatibility/2006" xmlns:aink="http://schemas.microsoft.com/office/drawing/2016/ink" xmlns:am3d="http://schemas.microsoft.com/office/drawing/2017/model3d" xmlns:o="urn:schemas-microsoft-com:office:office" xmlns:oel="http://schemas.microsoft.com/office/2019/extlst" xmlns:r="http://schemas.openxmlformats.org/officeDocument/2006/relationships" xmlns:m="http://schemas.openxmlformats.org/officeDocument/2006/math" xmlns:v="urn:schemas-microsoft-com:vml" xmlns:wp14="http://schemas.microsoft.com/office/word/2010/wordprocessingDrawing" xmlns:wp="http://schemas.openxmlformats.org/drawingml/2006/wordprocessingDrawing" xmlns:w10="urn:schemas-microsoft-com:office:word" xmlns:w="http://schemas.openxmlformats.org/wordprocessingml/2006/main" xmlns:w14="http://schemas.microsoft.com/office/word/2010/wordml" xmlns:w15="http://schemas.microsoft.com/office/word/2012/wordml" xmlns:w16cex="http://schemas.microsoft.com/office/word/2018/wordml/cex" xmlns:w16cid="http://schemas.microsoft.com/office/word/2016/wordml/cid" xmlns:w16="http://schemas.microsoft.com/office/word/2018/wordml" xmlns:w16du="http://schemas.microsoft.com/office/word/2023/wordml/word16du" xmlns:w16sdtdh="http://schemas.microsoft.com/office/word/2020/wordml/sdtdatahash" xmlns:w16se="http://schemas.microsoft.com/office/word/2015/wordml/symex" xmlns:wpg="http://schemas.microsoft.com/office/word/2010/wordprocessingGroup" xmlns:wpi="http://schemas.microsoft.com/office/word/2010/wordprocessingInk" xmlns:wne="http://schemas.microsoft.com/office/word/2006/wordml" xmlns:wps="http://schemas.microsoft.com/office/word/2010/wordprocessingShape" mc:Ignorable="w14 w15 w16se w16cid w16 w16cex w16sdtdh w16du wp14">
   <w:abstractNum w:abstractNumId="0" w15:restartNumberingAfterBreak="0">
     <w:nsid w:val="191334C0"/>
     <w:multiLevelType w:val="hybridMultilevel"/>
@@ -1370,20 +3252,20 @@
       </w:rPr>
     </w:lvl>
   </w:abstractNum>
-  <w:num w:numId="1">
+  <w:num w:numId="1" w16cid:durableId="1533033147">
     <w:abstractNumId w:val="2"/>
   </w:num>
-  <w:num w:numId="2">
+  <w:num w:numId="2" w16cid:durableId="283193989">
     <w:abstractNumId w:val="0"/>
   </w:num>
-  <w:num w:numId="3">
+  <w:num w:numId="3" w16cid:durableId="1837114461">
     <w:abstractNumId w:val="1"/>
   </w:num>
 </w:numbering>
 </file>
 
 <file path=word/styles.xml><?xml version="1.0" encoding="utf-8"?>
-<w:styles xmlns:mc="http://schemas.openxmlformats.org/markup-compatibility/2006" xmlns:r="http://schemas.openxmlformats.org/officeDocument/2006/relationships" xmlns:w="http://schemas.openxmlformats.org/wordprocessingml/2006/main" xmlns:w14="http://schemas.microsoft.com/office/word/2010/wordml" xmlns:w15="http://schemas.microsoft.com/office/word/2012/wordml" xmlns:w16cid="http://schemas.microsoft.com/office/word/2016/wordml/cid" xmlns:w16se="http://schemas.microsoft.com/office/word/2015/wordml/symex" mc:Ignorable="w14 w15 w16se w16cid">
+<w:styles xmlns:mc="http://schemas.openxmlformats.org/markup-compatibility/2006" xmlns:r="http://schemas.openxmlformats.org/officeDocument/2006/relationships" xmlns:w="http://schemas.openxmlformats.org/wordprocessingml/2006/main" xmlns:w14="http://schemas.microsoft.com/office/word/2010/wordml" xmlns:w15="http://schemas.microsoft.com/office/word/2012/wordml" xmlns:w16cex="http://schemas.microsoft.com/office/word/2018/wordml/cex" xmlns:w16cid="http://schemas.microsoft.com/office/word/2016/wordml/cid" xmlns:w16="http://schemas.microsoft.com/office/word/2018/wordml" xmlns:w16du="http://schemas.microsoft.com/office/word/2023/wordml/word16du" xmlns:w16sdtdh="http://schemas.microsoft.com/office/word/2020/wordml/sdtdatahash" xmlns:w16se="http://schemas.microsoft.com/office/word/2015/wordml/symex" mc:Ignorable="w14 w15 w16se w16cid w16 w16cex w16sdtdh w16du">
   <w:docDefaults>
     <w:rPrDefault>
       <w:rPr>
@@ -1399,7 +3281,7 @@
       </w:pPr>
     </w:pPrDefault>
   </w:docDefaults>
-  <w:latentStyles w:defLockedState="0" w:defUIPriority="99" w:defSemiHidden="0" w:defUnhideWhenUsed="0" w:defQFormat="0" w:count="375">
+  <w:latentStyles w:defLockedState="0" w:defUIPriority="99" w:defSemiHidden="0" w:defUnhideWhenUsed="0" w:defQFormat="0" w:count="376">
     <w:lsdException w:name="Normal" w:uiPriority="0" w:qFormat="1"/>
     <w:lsdException w:name="heading 1" w:uiPriority="9" w:qFormat="1"/>
     <w:lsdException w:name="heading 2" w:semiHidden="1" w:uiPriority="9" w:unhideWhenUsed="1" w:qFormat="1"/>
@@ -1775,6 +3657,7 @@
     <w:lsdException w:name="Smart Hyperlink" w:semiHidden="1" w:unhideWhenUsed="1"/>
     <w:lsdException w:name="Hashtag" w:semiHidden="1" w:unhideWhenUsed="1"/>
     <w:lsdException w:name="Unresolved Mention" w:semiHidden="1" w:unhideWhenUsed="1"/>
+    <w:lsdException w:name="Smart Link" w:semiHidden="1" w:unhideWhenUsed="1"/>
   </w:latentStyles>
   <w:style w:type="paragraph" w:default="1" w:styleId="Normale">
     <w:name w:val="Normal"/>

</xml_diff>